<commit_message>
Changed resume and index.html
</commit_message>
<xml_diff>
--- a/resume/Franklin_Binns_Resume.docx
+++ b/resume/Franklin_Binns_Resume.docx
@@ -1,11 +1,643 @@
 
 <file path=word/document.xml><?xml version="1.0" encoding="utf-8"?>
-<w:document xmlns:wpc="http://schemas.microsoft.com/office/word/2010/wordprocessingCanvas" xmlns:cx="http://schemas.microsoft.com/office/drawing/2014/chartex" xmlns:cx1="http://schemas.microsoft.com/office/drawing/2015/9/8/chartex" xmlns:cx2="http://schemas.microsoft.com/office/drawing/2015/10/21/chartex" xmlns:cx3="http://schemas.microsoft.com/office/drawing/2016/5/9/chartex" xmlns:cx4="http://schemas.microsoft.com/office/drawing/2016/5/10/chartex" xmlns:cx5="http://schemas.microsoft.com/office/drawing/2016/5/11/chartex" xmlns:cx6="http://schemas.microsoft.com/office/drawing/2016/5/12/chartex" xmlns:cx7="http://schemas.microsoft.com/office/drawing/2016/5/13/chartex" xmlns:cx8="http://schemas.microsoft.com/office/drawing/2016/5/14/chartex" xmlns:mc="http://schemas.openxmlformats.org/markup-compatibility/2006" xmlns:aink="http://schemas.microsoft.com/office/drawing/2016/ink" xmlns:am3d="http://schemas.microsoft.com/office/drawing/2017/model3d" xmlns:o="urn:schemas-microsoft-com:office:office" xmlns:r="http://schemas.openxmlformats.org/officeDocument/2006/relationships" xmlns:m="http://schemas.openxmlformats.org/officeDocument/2006/math" xmlns:v="urn:schemas-microsoft-com:vml" xmlns:wp14="http://schemas.microsoft.com/office/word/2010/wordprocessingDrawing" xmlns:wp="http://schemas.openxmlformats.org/drawingml/2006/wordprocessingDrawing" xmlns:w10="urn:schemas-microsoft-com:office:word" xmlns:w="http://schemas.openxmlformats.org/wordprocessingml/2006/main" xmlns:w14="http://schemas.microsoft.com/office/word/2010/wordml" xmlns:w15="http://schemas.microsoft.com/office/word/2012/wordml" xmlns:w16cex="http://schemas.microsoft.com/office/word/2018/wordml/cex" xmlns:w16cid="http://schemas.microsoft.com/office/word/2016/wordml/cid" xmlns:w16="http://schemas.microsoft.com/office/word/2018/wordml" xmlns:w16se="http://schemas.microsoft.com/office/word/2015/wordml/symex" xmlns:wpg="http://schemas.microsoft.com/office/word/2010/wordprocessingGroup" xmlns:wpi="http://schemas.microsoft.com/office/word/2010/wordprocessingInk" xmlns:wne="http://schemas.microsoft.com/office/word/2006/wordml" xmlns:wps="http://schemas.microsoft.com/office/word/2010/wordprocessingShape" mc:Ignorable="w14 w15 w16se w16cid w16 w16cex wp14">
+<w:document xmlns:wpc="http://schemas.microsoft.com/office/word/2010/wordprocessingCanvas" xmlns:cx="http://schemas.microsoft.com/office/drawing/2014/chartex" xmlns:cx1="http://schemas.microsoft.com/office/drawing/2015/9/8/chartex" xmlns:cx2="http://schemas.microsoft.com/office/drawing/2015/10/21/chartex" xmlns:cx3="http://schemas.microsoft.com/office/drawing/2016/5/9/chartex" xmlns:cx4="http://schemas.microsoft.com/office/drawing/2016/5/10/chartex" xmlns:cx5="http://schemas.microsoft.com/office/drawing/2016/5/11/chartex" xmlns:cx6="http://schemas.microsoft.com/office/drawing/2016/5/12/chartex" xmlns:cx7="http://schemas.microsoft.com/office/drawing/2016/5/13/chartex" xmlns:cx8="http://schemas.microsoft.com/office/drawing/2016/5/14/chartex" xmlns:mc="http://schemas.openxmlformats.org/markup-compatibility/2006" xmlns:aink="http://schemas.microsoft.com/office/drawing/2016/ink" xmlns:am3d="http://schemas.microsoft.com/office/drawing/2017/model3d" xmlns:o="urn:schemas-microsoft-com:office:office" xmlns:r="http://schemas.openxmlformats.org/officeDocument/2006/relationships" xmlns:m="http://schemas.openxmlformats.org/officeDocument/2006/math" xmlns:v="urn:schemas-microsoft-com:vml" xmlns:wp14="http://schemas.microsoft.com/office/word/2010/wordprocessingDrawing" xmlns:wp="http://schemas.openxmlformats.org/drawingml/2006/wordprocessingDrawing" xmlns:w10="urn:schemas-microsoft-com:office:word" xmlns:w="http://schemas.openxmlformats.org/wordprocessingml/2006/main" xmlns:w14="http://schemas.microsoft.com/office/word/2010/wordml" xmlns:w15="http://schemas.microsoft.com/office/word/2012/wordml" xmlns:w16cex="http://schemas.microsoft.com/office/word/2018/wordml/cex" xmlns:w16cid="http://schemas.microsoft.com/office/word/2016/wordml/cid" xmlns:w16="http://schemas.microsoft.com/office/word/2018/wordml" xmlns:w16sdtdh="http://schemas.microsoft.com/office/word/2020/wordml/sdtdatahash" xmlns:w16se="http://schemas.microsoft.com/office/word/2015/wordml/symex" xmlns:wpg="http://schemas.microsoft.com/office/word/2010/wordprocessingGroup" xmlns:wpi="http://schemas.microsoft.com/office/word/2010/wordprocessingInk" xmlns:wne="http://schemas.microsoft.com/office/word/2006/wordml" xmlns:wps="http://schemas.microsoft.com/office/word/2010/wordprocessingShape" mc:Ignorable="w14 w15 w16se w16cid w16 w16cex w16sdtdh wp14">
   <w:body>
     <w:p>
       <w:pPr>
         <w:spacing w:after="200" w:line="276" w:lineRule="auto"/>
       </w:pPr>
+      <w:r>
+        <w:rPr>
+          <w:noProof/>
+        </w:rPr>
+        <mc:AlternateContent>
+          <mc:Choice Requires="wpg">
+            <w:drawing>
+              <wp:anchor distT="0" distB="0" distL="114300" distR="114300" simplePos="0" relativeHeight="251663872" behindDoc="0" locked="0" layoutInCell="1" allowOverlap="1" wp14:anchorId="0BEB6907" wp14:editId="2DA40813">
+                <wp:simplePos x="0" y="0"/>
+                <wp:positionH relativeFrom="column">
+                  <wp:posOffset>2868930</wp:posOffset>
+                </wp:positionH>
+                <wp:positionV relativeFrom="paragraph">
+                  <wp:posOffset>1945005</wp:posOffset>
+                </wp:positionV>
+                <wp:extent cx="4095115" cy="1369695"/>
+                <wp:effectExtent l="0" t="0" r="0" b="0"/>
+                <wp:wrapNone/>
+                <wp:docPr id="5" name="Education Section"/>
+                <wp:cNvGraphicFramePr/>
+                <a:graphic xmlns:a="http://schemas.openxmlformats.org/drawingml/2006/main">
+                  <a:graphicData uri="http://schemas.microsoft.com/office/word/2010/wordprocessingGroup">
+                    <wpg:wgp>
+                      <wpg:cNvGrpSpPr/>
+                      <wpg:grpSpPr>
+                        <a:xfrm>
+                          <a:off x="0" y="0"/>
+                          <a:ext cx="4095115" cy="1369695"/>
+                          <a:chOff x="0" y="0"/>
+                          <a:chExt cx="4095115" cy="1369907"/>
+                        </a:xfrm>
+                      </wpg:grpSpPr>
+                      <wps:wsp>
+                        <wps:cNvPr id="1314" name="Education 1 Content"/>
+                        <wps:cNvSpPr txBox="1"/>
+                        <wps:spPr>
+                          <a:xfrm>
+                            <a:off x="0" y="922867"/>
+                            <a:ext cx="3889375" cy="447040"/>
+                          </a:xfrm>
+                          <a:prstGeom prst="rect">
+                            <a:avLst/>
+                          </a:prstGeom>
+                          <a:noFill/>
+                        </wps:spPr>
+                        <wps:txbx>
+                          <w:txbxContent>
+                            <w:p>
+                              <w:pPr>
+                                <w:pStyle w:val="NormalWeb"/>
+                                <w:spacing w:before="0" w:beforeAutospacing="0" w:after="0" w:afterAutospacing="0" w:line="280" w:lineRule="exact"/>
+                                <w:rPr>
+                                  <w:rFonts w:ascii="Raleway SemiBold" w:hAnsi="Raleway SemiBold"/>
+                                  <w:color w:val="595959" w:themeColor="text1" w:themeTint="A6"/>
+                                  <w:lang w:val="en-CA"/>
+                                </w:rPr>
+                              </w:pPr>
+                              <w:r>
+                                <w:rPr>
+                                  <w:rFonts w:ascii="Raleway SemiBold" w:hAnsi="Raleway SemiBold"/>
+                                  <w:i/>
+                                  <w:iCs/>
+                                  <w:color w:val="595959" w:themeColor="text1" w:themeTint="A6"/>
+                                  <w:lang w:val="en-CA"/>
+                                </w:rPr>
+                                <w:t>Overall GPA:</w:t>
+                              </w:r>
+                              <w:r>
+                                <w:rPr>
+                                  <w:rFonts w:ascii="Raleway SemiBold" w:hAnsi="Raleway SemiBold"/>
+                                  <w:color w:val="595959" w:themeColor="text1" w:themeTint="A6"/>
+                                  <w:lang w:val="en-CA"/>
+                                </w:rPr>
+                                <w:t xml:space="preserve"> </w:t>
+                              </w:r>
+                              <w:r>
+                                <w:rPr>
+                                  <w:rFonts w:ascii="Raleway SemiBold" w:hAnsi="Raleway SemiBold"/>
+                                  <w:color w:val="595959" w:themeColor="text1" w:themeTint="A6"/>
+                                  <w:lang w:val="en-CA"/>
+                                </w:rPr>
+                                <w:tab/>
+                              </w:r>
+                              <w:r>
+                                <w:rPr>
+                                  <w:rFonts w:ascii="Raleway SemiBold" w:hAnsi="Raleway SemiBold"/>
+                                  <w:color w:val="595959" w:themeColor="text1" w:themeTint="A6"/>
+                                  <w:lang w:val="en-CA"/>
+                                </w:rPr>
+                                <w:t>4.1/4.2</w:t>
+                              </w:r>
+                            </w:p>
+                            <w:p>
+                              <w:pPr>
+                                <w:pStyle w:val="NormalWeb"/>
+                                <w:spacing w:before="0" w:beforeAutospacing="0" w:after="0" w:afterAutospacing="0" w:line="280" w:lineRule="exact"/>
+                                <w:rPr>
+                                  <w:rFonts w:ascii="Raleway SemiBold" w:hAnsi="Raleway SemiBold"/>
+                                  <w:color w:val="595959" w:themeColor="text1" w:themeTint="A6"/>
+                                </w:rPr>
+                              </w:pPr>
+                              <w:r>
+                                <w:rPr>
+                                  <w:rFonts w:ascii="Raleway SemiBold" w:hAnsi="Raleway SemiBold"/>
+                                  <w:i/>
+                                  <w:iCs/>
+                                  <w:color w:val="595959" w:themeColor="text1" w:themeTint="A6"/>
+                                  <w:lang w:val="en-CA"/>
+                                </w:rPr>
+                                <w:t>Achievements:</w:t>
+                              </w:r>
+                              <w:r>
+                                <w:rPr>
+                                  <w:rFonts w:ascii="Raleway SemiBold" w:hAnsi="Raleway SemiBold"/>
+                                  <w:color w:val="595959" w:themeColor="text1" w:themeTint="A6"/>
+                                  <w:lang w:val="en-CA"/>
+                                </w:rPr>
+                                <w:t xml:space="preserve"> </w:t>
+                              </w:r>
+                              <w:r>
+                                <w:rPr>
+                                  <w:rFonts w:ascii="Raleway SemiBold" w:hAnsi="Raleway SemiBold"/>
+                                  <w:color w:val="595959" w:themeColor="text1" w:themeTint="A6"/>
+                                  <w:lang w:val="en-CA"/>
+                                </w:rPr>
+                                <w:tab/>
+                              </w:r>
+                              <w:r>
+                                <w:rPr>
+                                  <w:rFonts w:ascii="Raleway SemiBold" w:hAnsi="Raleway SemiBold"/>
+                                  <w:color w:val="595959" w:themeColor="text1" w:themeTint="A6"/>
+                                  <w:lang w:val="en-CA"/>
+                                </w:rPr>
+                                <w:t>Dean’s Honour Roll</w:t>
+                              </w:r>
+                            </w:p>
+                          </w:txbxContent>
+                        </wps:txbx>
+                        <wps:bodyPr wrap="square" rtlCol="0">
+                          <a:spAutoFit/>
+                        </wps:bodyPr>
+                      </wps:wsp>
+                      <wps:wsp>
+                        <wps:cNvPr id="191" name="Education 1 Header"/>
+                        <wps:cNvSpPr txBox="1"/>
+                        <wps:spPr>
+                          <a:xfrm>
+                            <a:off x="0" y="406374"/>
+                            <a:ext cx="4095115" cy="548640"/>
+                          </a:xfrm>
+                          <a:prstGeom prst="rect">
+                            <a:avLst/>
+                          </a:prstGeom>
+                          <a:noFill/>
+                        </wps:spPr>
+                        <wps:txbx>
+                          <w:txbxContent>
+                            <w:p>
+                              <w:pPr>
+                                <w:pStyle w:val="NormalWeb"/>
+                                <w:spacing w:before="0" w:beforeAutospacing="0" w:after="0" w:afterAutospacing="0"/>
+                                <w:rPr>
+                                  <w:rFonts w:ascii="Raleway SemiBold" w:hAnsi="Raleway SemiBold" w:cstheme="minorBidi"/>
+                                  <w:b/>
+                                  <w:bCs/>
+                                  <w:color w:val="404040" w:themeColor="text1" w:themeTint="BF"/>
+                                  <w:kern w:val="24"/>
+                                </w:rPr>
+                              </w:pPr>
+                              <w:r>
+                                <w:rPr>
+                                  <w:rFonts w:ascii="Raleway SemiBold" w:hAnsi="Raleway SemiBold" w:cstheme="minorBidi"/>
+                                  <w:b/>
+                                  <w:bCs/>
+                                  <w:color w:val="404040" w:themeColor="text1" w:themeTint="BF"/>
+                                  <w:kern w:val="24"/>
+                                </w:rPr>
+                                <w:t>Fanshawe College of Applied Arts &amp; Technology</w:t>
+                              </w:r>
+                            </w:p>
+                            <w:p>
+                              <w:pPr>
+                                <w:pStyle w:val="NormalWeb"/>
+                                <w:spacing w:before="0" w:beforeAutospacing="0" w:after="0" w:afterAutospacing="0"/>
+                                <w:rPr>
+                                  <w:i/>
+                                  <w:iCs/>
+                                  <w:sz w:val="22"/>
+                                  <w:szCs w:val="22"/>
+                                </w:rPr>
+                              </w:pPr>
+                              <w:r>
+                                <w:rPr>
+                                  <w:rFonts w:ascii="Raleway SemiBold" w:hAnsi="Raleway SemiBold" w:cstheme="minorBidi"/>
+                                  <w:i/>
+                                  <w:iCs/>
+                                  <w:color w:val="404040" w:themeColor="text1" w:themeTint="BF"/>
+                                  <w:kern w:val="24"/>
+                                  <w:sz w:val="22"/>
+                                  <w:szCs w:val="22"/>
+                                </w:rPr>
+                                <w:t>Advanced Diploma</w:t>
+                              </w:r>
+                              <w:r>
+                                <w:rPr>
+                                  <w:rFonts w:ascii="Raleway SemiBold" w:hAnsi="Raleway SemiBold" w:cstheme="minorBidi"/>
+                                  <w:i/>
+                                  <w:iCs/>
+                                  <w:color w:val="404040" w:themeColor="text1" w:themeTint="BF"/>
+                                  <w:kern w:val="24"/>
+                                  <w:sz w:val="22"/>
+                                  <w:szCs w:val="22"/>
+                                </w:rPr>
+                                <w:t>,</w:t>
+                              </w:r>
+                              <w:r>
+                                <w:rPr>
+                                  <w:rFonts w:ascii="Raleway SemiBold" w:hAnsi="Raleway SemiBold" w:cstheme="minorBidi"/>
+                                  <w:i/>
+                                  <w:iCs/>
+                                  <w:color w:val="404040" w:themeColor="text1" w:themeTint="BF"/>
+                                  <w:kern w:val="24"/>
+                                  <w:sz w:val="22"/>
+                                  <w:szCs w:val="22"/>
+                                </w:rPr>
+                                <w:t xml:space="preserve"> Computer Programming &amp; Analysis</w:t>
+                              </w:r>
+                            </w:p>
+                            <w:p>
+                              <w:pPr>
+                                <w:pStyle w:val="NormalWeb"/>
+                                <w:spacing w:before="0" w:beforeAutospacing="0" w:after="0" w:afterAutospacing="0"/>
+                                <w:rPr>
+                                  <w:sz w:val="28"/>
+                                  <w:szCs w:val="28"/>
+                                </w:rPr>
+                              </w:pPr>
+                              <w:r>
+                                <w:rPr>
+                                  <w:rFonts w:cstheme="minorBidi"/>
+                                  <w:color w:val="404040" w:themeColor="text1" w:themeTint="BF"/>
+                                  <w:kern w:val="24"/>
+                                </w:rPr>
+                                <w:t>201</w:t>
+                              </w:r>
+                              <w:r>
+                                <w:rPr>
+                                  <w:rFonts w:cstheme="minorBidi"/>
+                                  <w:color w:val="404040" w:themeColor="text1" w:themeTint="BF"/>
+                                  <w:kern w:val="24"/>
+                                </w:rPr>
+                                <w:t>9</w:t>
+                              </w:r>
+                              <w:r>
+                                <w:rPr>
+                                  <w:rFonts w:cstheme="minorBidi"/>
+                                  <w:color w:val="404040" w:themeColor="text1" w:themeTint="BF"/>
+                                  <w:kern w:val="24"/>
+                                </w:rPr>
+                                <w:t>-202</w:t>
+                              </w:r>
+                              <w:r>
+                                <w:rPr>
+                                  <w:rFonts w:cstheme="minorBidi"/>
+                                  <w:color w:val="404040" w:themeColor="text1" w:themeTint="BF"/>
+                                  <w:kern w:val="24"/>
+                                </w:rPr>
+                                <w:t>2</w:t>
+                              </w:r>
+                            </w:p>
+                          </w:txbxContent>
+                        </wps:txbx>
+                        <wps:bodyPr wrap="square" rtlCol="0">
+                          <a:spAutoFit/>
+                        </wps:bodyPr>
+                      </wps:wsp>
+                      <wps:wsp>
+                        <wps:cNvPr id="187" name="Education Border"/>
+                        <wps:cNvSpPr>
+                          <a:spLocks noChangeArrowheads="1"/>
+                        </wps:cNvSpPr>
+                        <wps:spPr bwMode="auto">
+                          <a:xfrm>
+                            <a:off x="97367" y="338667"/>
+                            <a:ext cx="3670959" cy="9525"/>
+                          </a:xfrm>
+                          <a:prstGeom prst="rect">
+                            <a:avLst/>
+                          </a:prstGeom>
+                          <a:solidFill>
+                            <a:schemeClr val="tx1">
+                              <a:lumMod val="75000"/>
+                              <a:lumOff val="25000"/>
+                            </a:schemeClr>
+                          </a:solidFill>
+                          <a:ln>
+                            <a:noFill/>
+                          </a:ln>
+                          <a:extLst>
+                            <a:ext uri="{91240B29-F687-4F45-9708-019B960494DF}">
+                              <a14:hiddenLine xmlns:a14="http://schemas.microsoft.com/office/drawing/2010/main" w="9525">
+                                <a:solidFill>
+                                  <a:srgbClr val="000000"/>
+                                </a:solidFill>
+                                <a:miter lim="800000"/>
+                                <a:headEnd/>
+                                <a:tailEnd/>
+                              </a14:hiddenLine>
+                            </a:ext>
+                          </a:extLst>
+                        </wps:spPr>
+                        <wps:bodyPr vert="horz" wrap="square" lIns="91440" tIns="45720" rIns="91440" bIns="45720" numCol="1" anchor="t" anchorCtr="0" compatLnSpc="1">
+                          <a:prstTxWarp prst="textNoShape">
+                            <a:avLst/>
+                          </a:prstTxWarp>
+                        </wps:bodyPr>
+                      </wps:wsp>
+                      <wps:wsp>
+                        <wps:cNvPr id="184" name="Education Header"/>
+                        <wps:cNvSpPr txBox="1"/>
+                        <wps:spPr>
+                          <a:xfrm>
+                            <a:off x="0" y="0"/>
+                            <a:ext cx="1526154" cy="330190"/>
+                          </a:xfrm>
+                          <a:prstGeom prst="rect">
+                            <a:avLst/>
+                          </a:prstGeom>
+                          <a:noFill/>
+                        </wps:spPr>
+                        <wps:txbx>
+                          <w:txbxContent>
+                            <w:p>
+                              <w:pPr>
+                                <w:pStyle w:val="NormalWeb"/>
+                                <w:spacing w:before="0" w:beforeAutospacing="0" w:after="0" w:afterAutospacing="0"/>
+                              </w:pPr>
+                              <w:r>
+                                <w:rPr>
+                                  <w:rFonts w:ascii="Raleway SemiBold" w:hAnsi="Raleway SemiBold" w:cstheme="minorBidi"/>
+                                  <w:color w:val="404040" w:themeColor="text1" w:themeTint="BF"/>
+                                  <w:kern w:val="24"/>
+                                  <w:sz w:val="32"/>
+                                  <w:szCs w:val="32"/>
+                                </w:rPr>
+                                <w:t>E</w:t>
+                              </w:r>
+                              <w:r>
+                                <w:rPr>
+                                  <w:rFonts w:ascii="Raleway SemiBold" w:hAnsi="Raleway SemiBold" w:cstheme="minorBidi"/>
+                                  <w:color w:val="404040" w:themeColor="text1" w:themeTint="BF"/>
+                                  <w:kern w:val="24"/>
+                                  <w:sz w:val="32"/>
+                                  <w:szCs w:val="32"/>
+                                </w:rPr>
+                                <w:t>ducation</w:t>
+                              </w:r>
+                            </w:p>
+                          </w:txbxContent>
+                        </wps:txbx>
+                        <wps:bodyPr wrap="square" rtlCol="0">
+                          <a:spAutoFit/>
+                        </wps:bodyPr>
+                      </wps:wsp>
+                    </wpg:wgp>
+                  </a:graphicData>
+                </a:graphic>
+                <wp14:sizeRelV relativeFrom="margin">
+                  <wp14:pctHeight>0</wp14:pctHeight>
+                </wp14:sizeRelV>
+              </wp:anchor>
+            </w:drawing>
+          </mc:Choice>
+          <mc:Fallback>
+            <w:pict>
+              <v:group w14:anchorId="0BEB6907" id="Education Section" o:spid="_x0000_s1026" style="position:absolute;margin-left:225.9pt;margin-top:153.15pt;width:322.45pt;height:107.85pt;z-index:251663872;mso-height-relative:margin" coordsize="40951,13699" o:gfxdata="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">
+                <v:shapetype id="_x0000_t202" coordsize="21600,21600" o:spt="202" path="m,l,21600r21600,l21600,xe">
+                  <v:stroke joinstyle="miter"/>
+                  <v:path gradientshapeok="t" o:connecttype="rect"/>
+                </v:shapetype>
+                <v:shape id="Education 1 Content" o:spid="_x0000_s1027" type="#_x0000_t202" style="position:absolute;top:9228;width:38893;height:4471;visibility:visible;mso-wrap-style:square;v-text-anchor:top" o:gfxdata="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" filled="f" stroked="f">
+                  <v:textbox style="mso-fit-shape-to-text:t">
+                    <w:txbxContent>
+                      <w:p>
+                        <w:pPr>
+                          <w:pStyle w:val="NormalWeb"/>
+                          <w:spacing w:before="0" w:beforeAutospacing="0" w:after="0" w:afterAutospacing="0" w:line="280" w:lineRule="exact"/>
+                          <w:rPr>
+                            <w:rFonts w:ascii="Raleway SemiBold" w:hAnsi="Raleway SemiBold"/>
+                            <w:color w:val="595959" w:themeColor="text1" w:themeTint="A6"/>
+                            <w:lang w:val="en-CA"/>
+                          </w:rPr>
+                        </w:pPr>
+                        <w:r>
+                          <w:rPr>
+                            <w:rFonts w:ascii="Raleway SemiBold" w:hAnsi="Raleway SemiBold"/>
+                            <w:i/>
+                            <w:iCs/>
+                            <w:color w:val="595959" w:themeColor="text1" w:themeTint="A6"/>
+                            <w:lang w:val="en-CA"/>
+                          </w:rPr>
+                          <w:t>Overall GPA:</w:t>
+                        </w:r>
+                        <w:r>
+                          <w:rPr>
+                            <w:rFonts w:ascii="Raleway SemiBold" w:hAnsi="Raleway SemiBold"/>
+                            <w:color w:val="595959" w:themeColor="text1" w:themeTint="A6"/>
+                            <w:lang w:val="en-CA"/>
+                          </w:rPr>
+                          <w:t xml:space="preserve"> </w:t>
+                        </w:r>
+                        <w:r>
+                          <w:rPr>
+                            <w:rFonts w:ascii="Raleway SemiBold" w:hAnsi="Raleway SemiBold"/>
+                            <w:color w:val="595959" w:themeColor="text1" w:themeTint="A6"/>
+                            <w:lang w:val="en-CA"/>
+                          </w:rPr>
+                          <w:tab/>
+                        </w:r>
+                        <w:r>
+                          <w:rPr>
+                            <w:rFonts w:ascii="Raleway SemiBold" w:hAnsi="Raleway SemiBold"/>
+                            <w:color w:val="595959" w:themeColor="text1" w:themeTint="A6"/>
+                            <w:lang w:val="en-CA"/>
+                          </w:rPr>
+                          <w:t>4.1/4.2</w:t>
+                        </w:r>
+                      </w:p>
+                      <w:p>
+                        <w:pPr>
+                          <w:pStyle w:val="NormalWeb"/>
+                          <w:spacing w:before="0" w:beforeAutospacing="0" w:after="0" w:afterAutospacing="0" w:line="280" w:lineRule="exact"/>
+                          <w:rPr>
+                            <w:rFonts w:ascii="Raleway SemiBold" w:hAnsi="Raleway SemiBold"/>
+                            <w:color w:val="595959" w:themeColor="text1" w:themeTint="A6"/>
+                          </w:rPr>
+                        </w:pPr>
+                        <w:r>
+                          <w:rPr>
+                            <w:rFonts w:ascii="Raleway SemiBold" w:hAnsi="Raleway SemiBold"/>
+                            <w:i/>
+                            <w:iCs/>
+                            <w:color w:val="595959" w:themeColor="text1" w:themeTint="A6"/>
+                            <w:lang w:val="en-CA"/>
+                          </w:rPr>
+                          <w:t>Achievements:</w:t>
+                        </w:r>
+                        <w:r>
+                          <w:rPr>
+                            <w:rFonts w:ascii="Raleway SemiBold" w:hAnsi="Raleway SemiBold"/>
+                            <w:color w:val="595959" w:themeColor="text1" w:themeTint="A6"/>
+                            <w:lang w:val="en-CA"/>
+                          </w:rPr>
+                          <w:t xml:space="preserve"> </w:t>
+                        </w:r>
+                        <w:r>
+                          <w:rPr>
+                            <w:rFonts w:ascii="Raleway SemiBold" w:hAnsi="Raleway SemiBold"/>
+                            <w:color w:val="595959" w:themeColor="text1" w:themeTint="A6"/>
+                            <w:lang w:val="en-CA"/>
+                          </w:rPr>
+                          <w:tab/>
+                        </w:r>
+                        <w:r>
+                          <w:rPr>
+                            <w:rFonts w:ascii="Raleway SemiBold" w:hAnsi="Raleway SemiBold"/>
+                            <w:color w:val="595959" w:themeColor="text1" w:themeTint="A6"/>
+                            <w:lang w:val="en-CA"/>
+                          </w:rPr>
+                          <w:t>Dean’s Honour Roll</w:t>
+                        </w:r>
+                      </w:p>
+                    </w:txbxContent>
+                  </v:textbox>
+                </v:shape>
+                <v:shape id="Education 1 Header" o:spid="_x0000_s1028" type="#_x0000_t202" style="position:absolute;top:4063;width:40951;height:5487;visibility:visible;mso-wrap-style:square;v-text-anchor:top" o:gfxdata="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" filled="f" stroked="f">
+                  <v:textbox style="mso-fit-shape-to-text:t">
+                    <w:txbxContent>
+                      <w:p>
+                        <w:pPr>
+                          <w:pStyle w:val="NormalWeb"/>
+                          <w:spacing w:before="0" w:beforeAutospacing="0" w:after="0" w:afterAutospacing="0"/>
+                          <w:rPr>
+                            <w:rFonts w:ascii="Raleway SemiBold" w:hAnsi="Raleway SemiBold" w:cstheme="minorBidi"/>
+                            <w:b/>
+                            <w:bCs/>
+                            <w:color w:val="404040" w:themeColor="text1" w:themeTint="BF"/>
+                            <w:kern w:val="24"/>
+                          </w:rPr>
+                        </w:pPr>
+                        <w:r>
+                          <w:rPr>
+                            <w:rFonts w:ascii="Raleway SemiBold" w:hAnsi="Raleway SemiBold" w:cstheme="minorBidi"/>
+                            <w:b/>
+                            <w:bCs/>
+                            <w:color w:val="404040" w:themeColor="text1" w:themeTint="BF"/>
+                            <w:kern w:val="24"/>
+                          </w:rPr>
+                          <w:t>Fanshawe College of Applied Arts &amp; Technology</w:t>
+                        </w:r>
+                      </w:p>
+                      <w:p>
+                        <w:pPr>
+                          <w:pStyle w:val="NormalWeb"/>
+                          <w:spacing w:before="0" w:beforeAutospacing="0" w:after="0" w:afterAutospacing="0"/>
+                          <w:rPr>
+                            <w:i/>
+                            <w:iCs/>
+                            <w:sz w:val="22"/>
+                            <w:szCs w:val="22"/>
+                          </w:rPr>
+                        </w:pPr>
+                        <w:r>
+                          <w:rPr>
+                            <w:rFonts w:ascii="Raleway SemiBold" w:hAnsi="Raleway SemiBold" w:cstheme="minorBidi"/>
+                            <w:i/>
+                            <w:iCs/>
+                            <w:color w:val="404040" w:themeColor="text1" w:themeTint="BF"/>
+                            <w:kern w:val="24"/>
+                            <w:sz w:val="22"/>
+                            <w:szCs w:val="22"/>
+                          </w:rPr>
+                          <w:t>Advanced Diploma</w:t>
+                        </w:r>
+                        <w:r>
+                          <w:rPr>
+                            <w:rFonts w:ascii="Raleway SemiBold" w:hAnsi="Raleway SemiBold" w:cstheme="minorBidi"/>
+                            <w:i/>
+                            <w:iCs/>
+                            <w:color w:val="404040" w:themeColor="text1" w:themeTint="BF"/>
+                            <w:kern w:val="24"/>
+                            <w:sz w:val="22"/>
+                            <w:szCs w:val="22"/>
+                          </w:rPr>
+                          <w:t>,</w:t>
+                        </w:r>
+                        <w:r>
+                          <w:rPr>
+                            <w:rFonts w:ascii="Raleway SemiBold" w:hAnsi="Raleway SemiBold" w:cstheme="minorBidi"/>
+                            <w:i/>
+                            <w:iCs/>
+                            <w:color w:val="404040" w:themeColor="text1" w:themeTint="BF"/>
+                            <w:kern w:val="24"/>
+                            <w:sz w:val="22"/>
+                            <w:szCs w:val="22"/>
+                          </w:rPr>
+                          <w:t xml:space="preserve"> Computer Programming &amp; Analysis</w:t>
+                        </w:r>
+                      </w:p>
+                      <w:p>
+                        <w:pPr>
+                          <w:pStyle w:val="NormalWeb"/>
+                          <w:spacing w:before="0" w:beforeAutospacing="0" w:after="0" w:afterAutospacing="0"/>
+                          <w:rPr>
+                            <w:sz w:val="28"/>
+                            <w:szCs w:val="28"/>
+                          </w:rPr>
+                        </w:pPr>
+                        <w:r>
+                          <w:rPr>
+                            <w:rFonts w:cstheme="minorBidi"/>
+                            <w:color w:val="404040" w:themeColor="text1" w:themeTint="BF"/>
+                            <w:kern w:val="24"/>
+                          </w:rPr>
+                          <w:t>201</w:t>
+                        </w:r>
+                        <w:r>
+                          <w:rPr>
+                            <w:rFonts w:cstheme="minorBidi"/>
+                            <w:color w:val="404040" w:themeColor="text1" w:themeTint="BF"/>
+                            <w:kern w:val="24"/>
+                          </w:rPr>
+                          <w:t>9</w:t>
+                        </w:r>
+                        <w:r>
+                          <w:rPr>
+                            <w:rFonts w:cstheme="minorBidi"/>
+                            <w:color w:val="404040" w:themeColor="text1" w:themeTint="BF"/>
+                            <w:kern w:val="24"/>
+                          </w:rPr>
+                          <w:t>-202</w:t>
+                        </w:r>
+                        <w:r>
+                          <w:rPr>
+                            <w:rFonts w:cstheme="minorBidi"/>
+                            <w:color w:val="404040" w:themeColor="text1" w:themeTint="BF"/>
+                            <w:kern w:val="24"/>
+                          </w:rPr>
+                          <w:t>2</w:t>
+                        </w:r>
+                      </w:p>
+                    </w:txbxContent>
+                  </v:textbox>
+                </v:shape>
+                <v:rect id="Education Border" o:spid="_x0000_s1029" style="position:absolute;left:973;top:3386;width:36710;height:95;visibility:visible;mso-wrap-style:square;v-text-anchor:top" o:gfxdata="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" fillcolor="#404040 [2429]" stroked="f"/>
+                <v:shape id="Education Header" o:spid="_x0000_s1030" type="#_x0000_t202" style="position:absolute;width:15261;height:3301;visibility:visible;mso-wrap-style:square;v-text-anchor:top" o:gfxdata="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" filled="f" stroked="f">
+                  <v:textbox style="mso-fit-shape-to-text:t">
+                    <w:txbxContent>
+                      <w:p>
+                        <w:pPr>
+                          <w:pStyle w:val="NormalWeb"/>
+                          <w:spacing w:before="0" w:beforeAutospacing="0" w:after="0" w:afterAutospacing="0"/>
+                        </w:pPr>
+                        <w:r>
+                          <w:rPr>
+                            <w:rFonts w:ascii="Raleway SemiBold" w:hAnsi="Raleway SemiBold" w:cstheme="minorBidi"/>
+                            <w:color w:val="404040" w:themeColor="text1" w:themeTint="BF"/>
+                            <w:kern w:val="24"/>
+                            <w:sz w:val="32"/>
+                            <w:szCs w:val="32"/>
+                          </w:rPr>
+                          <w:t>E</w:t>
+                        </w:r>
+                        <w:r>
+                          <w:rPr>
+                            <w:rFonts w:ascii="Raleway SemiBold" w:hAnsi="Raleway SemiBold" w:cstheme="minorBidi"/>
+                            <w:color w:val="404040" w:themeColor="text1" w:themeTint="BF"/>
+                            <w:kern w:val="24"/>
+                            <w:sz w:val="32"/>
+                            <w:szCs w:val="32"/>
+                          </w:rPr>
+                          <w:t>ducation</w:t>
+                        </w:r>
+                      </w:p>
+                    </w:txbxContent>
+                  </v:textbox>
+                </v:shape>
+              </v:group>
+            </w:pict>
+          </mc:Fallback>
+        </mc:AlternateContent>
+      </w:r>
       <w:r>
         <w:rPr>
           <w:noProof/>
@@ -821,6 +1453,7 @@
                               <w:r>
                                 <w:fldChar w:fldCharType="separate"/>
                               </w:r>
+                              <w:proofErr w:type="spellStart"/>
                               <w:r>
                                 <w:rPr>
                                   <w:rStyle w:val="Hyperlink"/>
@@ -829,6 +1462,7 @@
                                 </w:rPr>
                                 <w:t>f_binns@fanshaweonline.ca</w:t>
                               </w:r>
+                              <w:proofErr w:type="spellEnd"/>
                             </w:p>
                             <w:p>
                               <w:pPr>
@@ -845,6 +1479,7 @@
                                 <w:fldChar w:fldCharType="end"/>
                               </w:r>
                               <w:hyperlink r:id="rId15" w:history="1">
+                                <w:proofErr w:type="spellStart"/>
                                 <w:r>
                                   <w:rPr>
                                     <w:rStyle w:val="Hyperlink"/>
@@ -852,7 +1487,17 @@
                                     <w:u w:val="none"/>
                                     <w:lang w:val="en-CA"/>
                                   </w:rPr>
-                                  <w:t>linkedin.com/</w:t>
+                                  <w:t>linkedin.com</w:t>
+                                </w:r>
+                                <w:proofErr w:type="spellEnd"/>
+                                <w:r>
+                                  <w:rPr>
+                                    <w:rStyle w:val="Hyperlink"/>
+                                    <w:color w:val="FFFFFF" w:themeColor="background1"/>
+                                    <w:u w:val="none"/>
+                                    <w:lang w:val="en-CA"/>
+                                  </w:rPr>
+                                  <w:t>/</w:t>
                                 </w:r>
                                 <w:r>
                                   <w:rPr>
@@ -861,19 +1506,9 @@
                                     <w:u w:val="none"/>
                                     <w:lang w:val="en-CA"/>
                                   </w:rPr>
-                                  <w:t>in/franklin-binns</w:t>
+                                  <w:t>in/franklin-</w:t>
                                 </w:r>
-                              </w:hyperlink>
-                            </w:p>
-                            <w:p>
-                              <w:pPr>
-                                <w:pStyle w:val="NormalWeb"/>
-                                <w:spacing w:before="0" w:beforeAutospacing="0" w:after="0" w:afterAutospacing="0" w:line="276" w:lineRule="auto"/>
-                                <w:rPr>
-                                  <w:lang w:val="en-CA"/>
-                                </w:rPr>
-                              </w:pPr>
-                              <w:hyperlink r:id="rId16" w:history="1">
+                                <w:proofErr w:type="spellStart"/>
                                 <w:r>
                                   <w:rPr>
                                     <w:rStyle w:val="Hyperlink"/>
@@ -881,8 +1516,51 @@
                                     <w:u w:val="none"/>
                                     <w:lang w:val="en-CA"/>
                                   </w:rPr>
-                                  <w:t>github.com/FranklinBinns</w:t>
+                                  <w:t>binns</w:t>
                                 </w:r>
+                                <w:proofErr w:type="spellEnd"/>
+                              </w:hyperlink>
+                            </w:p>
+                            <w:p>
+                              <w:pPr>
+                                <w:pStyle w:val="NormalWeb"/>
+                                <w:spacing w:before="0" w:beforeAutospacing="0" w:after="0" w:afterAutospacing="0" w:line="276" w:lineRule="auto"/>
+                                <w:rPr>
+                                  <w:lang w:val="en-CA"/>
+                                </w:rPr>
+                              </w:pPr>
+                              <w:hyperlink r:id="rId16" w:history="1">
+                                <w:proofErr w:type="spellStart"/>
+                                <w:r>
+                                  <w:rPr>
+                                    <w:rStyle w:val="Hyperlink"/>
+                                    <w:color w:val="FFFFFF" w:themeColor="background1"/>
+                                    <w:u w:val="none"/>
+                                    <w:lang w:val="en-CA"/>
+                                  </w:rPr>
+                                  <w:t>github.com</w:t>
+                                </w:r>
+                                <w:proofErr w:type="spellEnd"/>
+                                <w:r>
+                                  <w:rPr>
+                                    <w:rStyle w:val="Hyperlink"/>
+                                    <w:color w:val="FFFFFF" w:themeColor="background1"/>
+                                    <w:u w:val="none"/>
+                                    <w:lang w:val="en-CA"/>
+                                  </w:rPr>
+                                  <w:t>/</w:t>
+                                </w:r>
+                                <w:proofErr w:type="spellStart"/>
+                                <w:r>
+                                  <w:rPr>
+                                    <w:rStyle w:val="Hyperlink"/>
+                                    <w:color w:val="FFFFFF" w:themeColor="background1"/>
+                                    <w:u w:val="none"/>
+                                    <w:lang w:val="en-CA"/>
+                                  </w:rPr>
+                                  <w:t>FranklinBinns</w:t>
+                                </w:r>
+                                <w:proofErr w:type="spellEnd"/>
                               </w:hyperlink>
                             </w:p>
                           </w:txbxContent>
@@ -1568,6 +2246,7 @@
                                   <w:szCs w:val="22"/>
                                 </w:rPr>
                               </w:pPr>
+                              <w:proofErr w:type="spellStart"/>
                               <w:r>
                                 <w:rPr>
                                   <w:rFonts w:ascii="Raleway SemiBold" w:hAnsi="Raleway SemiBold" w:cstheme="minorBidi"/>
@@ -1588,6 +2267,7 @@
                                 </w:rPr>
                                 <w:t>.NET</w:t>
                               </w:r>
+                              <w:proofErr w:type="spellEnd"/>
                             </w:p>
                             <w:p>
                               <w:pPr>
@@ -1671,14 +2351,25 @@
                                 </w:rPr>
                                 <w:t xml:space="preserve"> </w:t>
                               </w:r>
-                              <w:r>
-                                <w:rPr>
-                                  <w:rFonts w:ascii="Raleway SemiBold" w:hAnsi="Raleway SemiBold"/>
-                                  <w:color w:val="595959" w:themeColor="text1" w:themeTint="A6"/>
-                                  <w:sz w:val="22"/>
-                                  <w:szCs w:val="22"/>
-                                </w:rPr>
-                                <w:t>ES6+</w:t>
+                              <w:proofErr w:type="spellStart"/>
+                              <w:r>
+                                <w:rPr>
+                                  <w:rFonts w:ascii="Raleway SemiBold" w:hAnsi="Raleway SemiBold"/>
+                                  <w:color w:val="595959" w:themeColor="text1" w:themeTint="A6"/>
+                                  <w:sz w:val="22"/>
+                                  <w:szCs w:val="22"/>
+                                </w:rPr>
+                                <w:t>ES6</w:t>
+                              </w:r>
+                              <w:proofErr w:type="spellEnd"/>
+                              <w:r>
+                                <w:rPr>
+                                  <w:rFonts w:ascii="Raleway SemiBold" w:hAnsi="Raleway SemiBold"/>
+                                  <w:color w:val="595959" w:themeColor="text1" w:themeTint="A6"/>
+                                  <w:sz w:val="22"/>
+                                  <w:szCs w:val="22"/>
+                                </w:rPr>
+                                <w:t>+</w:t>
                               </w:r>
                               <w:r>
                                 <w:rPr>
@@ -2696,7 +3387,7 @@
         <mc:AlternateContent>
           <mc:Choice Requires="wpg">
             <w:drawing>
-              <wp:anchor distT="0" distB="0" distL="114300" distR="114300" simplePos="0" relativeHeight="251656704" behindDoc="0" locked="0" layoutInCell="1" allowOverlap="1" wp14:anchorId="49D1493C" wp14:editId="78D471D9">
+              <wp:anchor distT="0" distB="0" distL="114300" distR="114300" simplePos="0" relativeHeight="251656704" behindDoc="0" locked="0" layoutInCell="1" allowOverlap="1" wp14:anchorId="49D1493C" wp14:editId="34D039BB">
                 <wp:simplePos x="0" y="0"/>
                 <wp:positionH relativeFrom="column">
                   <wp:posOffset>2659381</wp:posOffset>
@@ -2755,18 +3446,8 @@
                                   <w:color w:val="595959" w:themeColor="text1" w:themeTint="A6"/>
                                   <w:lang w:val="en-CA"/>
                                 </w:rPr>
-                                <w:t xml:space="preserve">Provided excellent customer </w:t>
-                              </w:r>
-                              <w:proofErr w:type="gramStart"/>
-                              <w:r>
-                                <w:rPr>
-                                  <w:rFonts w:ascii="Raleway SemiBold" w:hAnsi="Raleway SemiBold"/>
-                                  <w:color w:val="595959" w:themeColor="text1" w:themeTint="A6"/>
-                                  <w:lang w:val="en-CA"/>
-                                </w:rPr>
-                                <w:t>service</w:t>
-                              </w:r>
-                              <w:proofErr w:type="gramEnd"/>
+                                <w:t>Provided excellent customer service</w:t>
+                              </w:r>
                             </w:p>
                             <w:p>
                               <w:pPr>
@@ -2786,17 +3467,8 @@
                                   <w:rFonts w:ascii="Raleway SemiBold" w:hAnsi="Raleway SemiBold"/>
                                   <w:color w:val="595959" w:themeColor="text1" w:themeTint="A6"/>
                                 </w:rPr>
-                                <w:t xml:space="preserve">Worked in a fast-paced, team-oriented </w:t>
-                              </w:r>
-                              <w:proofErr w:type="gramStart"/>
-                              <w:r>
-                                <w:rPr>
-                                  <w:rFonts w:ascii="Raleway SemiBold" w:hAnsi="Raleway SemiBold"/>
-                                  <w:color w:val="595959" w:themeColor="text1" w:themeTint="A6"/>
-                                </w:rPr>
-                                <w:t>environment</w:t>
-                              </w:r>
-                              <w:proofErr w:type="gramEnd"/>
+                                <w:t>Worked in a fast-paced, team-oriented environment</w:t>
+                              </w:r>
                             </w:p>
                             <w:p>
                               <w:pPr>
@@ -2816,23 +3488,7 @@
                                   <w:rFonts w:ascii="Raleway SemiBold" w:hAnsi="Raleway SemiBold"/>
                                   <w:color w:val="595959" w:themeColor="text1" w:themeTint="A6"/>
                                 </w:rPr>
-                                <w:t xml:space="preserve">Demonstrated great work ethic by taking holiday shifts and covering shifts for </w:t>
-                              </w:r>
-                              <w:proofErr w:type="gramStart"/>
-                              <w:r>
-                                <w:rPr>
-                                  <w:rFonts w:ascii="Raleway SemiBold" w:hAnsi="Raleway SemiBold"/>
-                                  <w:color w:val="595959" w:themeColor="text1" w:themeTint="A6"/>
-                                </w:rPr>
-                                <w:t>other</w:t>
-                              </w:r>
-                              <w:proofErr w:type="gramEnd"/>
-                              <w:r>
-                                <w:rPr>
-                                  <w:rFonts w:ascii="Raleway SemiBold" w:hAnsi="Raleway SemiBold"/>
-                                  <w:color w:val="595959" w:themeColor="text1" w:themeTint="A6"/>
-                                </w:rPr>
-                                <w:t xml:space="preserve"> team members</w:t>
+                                <w:t>Demonstrated great work ethic by taking holiday shifts and covering shifts for other team members</w:t>
                               </w:r>
                             </w:p>
                             <w:p>
@@ -2889,6 +3545,7 @@
                                   <w:kern w:val="24"/>
                                 </w:rPr>
                               </w:pPr>
+                              <w:proofErr w:type="spellStart"/>
                               <w:r>
                                 <w:rPr>
                                   <w:rFonts w:ascii="Raleway SemiBold" w:hAnsi="Raleway SemiBold" w:cstheme="minorBidi"/>
@@ -2897,7 +3554,18 @@
                                   <w:color w:val="404040" w:themeColor="text1" w:themeTint="BF"/>
                                   <w:kern w:val="24"/>
                                 </w:rPr>
-                                <w:t>Zehrs Markets</w:t>
+                                <w:t>Zehrs</w:t>
+                              </w:r>
+                              <w:proofErr w:type="spellEnd"/>
+                              <w:r>
+                                <w:rPr>
+                                  <w:rFonts w:ascii="Raleway SemiBold" w:hAnsi="Raleway SemiBold" w:cstheme="minorBidi"/>
+                                  <w:b/>
+                                  <w:bCs/>
+                                  <w:color w:val="404040" w:themeColor="text1" w:themeTint="BF"/>
+                                  <w:kern w:val="24"/>
+                                </w:rPr>
+                                <w:t xml:space="preserve"> Markets</w:t>
                               </w:r>
                               <w:r>
                                 <w:rPr>
@@ -3126,18 +3794,8 @@
                                   <w:color w:val="595959" w:themeColor="text1" w:themeTint="A6"/>
                                   <w:lang w:val="en-CA"/>
                                 </w:rPr>
-                                <w:t xml:space="preserve">Assembled car parts for various car </w:t>
-                              </w:r>
-                              <w:proofErr w:type="gramStart"/>
-                              <w:r>
-                                <w:rPr>
-                                  <w:rFonts w:ascii="Raleway SemiBold" w:hAnsi="Raleway SemiBold"/>
-                                  <w:color w:val="595959" w:themeColor="text1" w:themeTint="A6"/>
-                                  <w:lang w:val="en-CA"/>
-                                </w:rPr>
-                                <w:t>manufacturers</w:t>
-                              </w:r>
-                              <w:proofErr w:type="gramEnd"/>
+                                <w:t>Assembled car parts for various car manufacturers</w:t>
+                              </w:r>
                             </w:p>
                             <w:p>
                               <w:pPr>
@@ -3158,18 +3816,8 @@
                                   <w:color w:val="595959" w:themeColor="text1" w:themeTint="A6"/>
                                   <w:lang w:val="en-CA"/>
                                 </w:rPr>
-                                <w:t xml:space="preserve">Followed proper procedures to ensure safety and quality policies were </w:t>
-                              </w:r>
-                              <w:proofErr w:type="gramStart"/>
-                              <w:r>
-                                <w:rPr>
-                                  <w:rFonts w:ascii="Raleway SemiBold" w:hAnsi="Raleway SemiBold"/>
-                                  <w:color w:val="595959" w:themeColor="text1" w:themeTint="A6"/>
-                                  <w:lang w:val="en-CA"/>
-                                </w:rPr>
-                                <w:t>met</w:t>
-                              </w:r>
-                              <w:proofErr w:type="gramEnd"/>
+                                <w:t>Followed proper procedures to ensure safety and quality policies were met</w:t>
+                              </w:r>
                             </w:p>
                             <w:p>
                               <w:pPr>
@@ -3206,18 +3854,8 @@
                                   <w:color w:val="595959" w:themeColor="text1" w:themeTint="A6"/>
                                   <w:lang w:val="en-CA"/>
                                 </w:rPr>
-                                <w:t xml:space="preserve"> </w:t>
-                              </w:r>
-                              <w:proofErr w:type="gramStart"/>
-                              <w:r>
-                                <w:rPr>
-                                  <w:rFonts w:ascii="Raleway SemiBold" w:hAnsi="Raleway SemiBold"/>
-                                  <w:color w:val="595959" w:themeColor="text1" w:themeTint="A6"/>
-                                  <w:lang w:val="en-CA"/>
-                                </w:rPr>
-                                <w:t>punctuality</w:t>
-                              </w:r>
-                              <w:proofErr w:type="gramEnd"/>
+                                <w:t xml:space="preserve"> punctuality</w:t>
+                              </w:r>
                             </w:p>
                             <w:p>
                               <w:pPr>
@@ -3238,18 +3876,8 @@
                                   <w:color w:val="595959" w:themeColor="text1" w:themeTint="A6"/>
                                   <w:lang w:val="en-CA"/>
                                 </w:rPr>
-                                <w:t xml:space="preserve">Exceeded daily production </w:t>
-                              </w:r>
-                              <w:proofErr w:type="gramStart"/>
-                              <w:r>
-                                <w:rPr>
-                                  <w:rFonts w:ascii="Raleway SemiBold" w:hAnsi="Raleway SemiBold"/>
-                                  <w:color w:val="595959" w:themeColor="text1" w:themeTint="A6"/>
-                                  <w:lang w:val="en-CA"/>
-                                </w:rPr>
-                                <w:t>requirements</w:t>
-                              </w:r>
-                              <w:proofErr w:type="gramEnd"/>
+                                <w:t>Exceeded daily production requirements</w:t>
+                              </w:r>
                             </w:p>
                             <w:p>
                               <w:pPr>
@@ -3280,7 +3908,6 @@
                                 </w:rPr>
                                 <w:t xml:space="preserve">working </w:t>
                               </w:r>
-                              <w:proofErr w:type="gramStart"/>
                               <w:r>
                                 <w:rPr>
                                   <w:rFonts w:ascii="Raleway SemiBold" w:hAnsi="Raleway SemiBold"/>
@@ -3289,7 +3916,6 @@
                                 </w:rPr>
                                 <w:t>attitude</w:t>
                               </w:r>
-                              <w:proofErr w:type="gramEnd"/>
                             </w:p>
                           </w:txbxContent>
                         </wps:txbx>
@@ -3324,6 +3950,7 @@
                                   <w:kern w:val="24"/>
                                 </w:rPr>
                               </w:pPr>
+                              <w:proofErr w:type="spellStart"/>
                               <w:r>
                                 <w:rPr>
                                   <w:rFonts w:ascii="Raleway SemiBold" w:hAnsi="Raleway SemiBold" w:cstheme="minorBidi"/>
@@ -3334,6 +3961,7 @@
                                 </w:rPr>
                                 <w:t>Vuteq</w:t>
                               </w:r>
+                              <w:proofErr w:type="spellEnd"/>
                               <w:r>
                                 <w:rPr>
                                   <w:rFonts w:ascii="Raleway SemiBold" w:hAnsi="Raleway SemiBold" w:cstheme="minorBidi"/>
@@ -3533,8 +4161,8 @@
           </mc:Choice>
           <mc:Fallback>
             <w:pict>
-              <v:group w14:anchorId="49D1493C" id="Experience Section" o:spid="_x0000_s1037" style="position:absolute;margin-left:209.4pt;margin-top:310.65pt;width:341.3pt;height:297.45pt;z-index:251656704;mso-width-relative:margin;mso-height-relative:margin" coordsize="43609,37784" o:gfxdata="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">
-                <v:shape id="Job 2 Content" o:spid="_x0000_s1038" type="#_x0000_t202" style="position:absolute;top:23801;width:43609;height:13983;visibility:visible;mso-wrap-style:square;v-text-anchor:top" o:gfxdata="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" filled="f" stroked="f">
+              <v:group w14:anchorId="49D1493C" id="Experience Section" o:spid="_x0000_s1042" style="position:absolute;margin-left:209.4pt;margin-top:310.65pt;width:341.3pt;height:297.45pt;z-index:251656704;mso-width-relative:margin;mso-height-relative:margin" coordsize="43609,37784" o:gfxdata="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">
+                <v:shape id="Job 2 Content" o:spid="_x0000_s1043" type="#_x0000_t202" style="position:absolute;top:23801;width:43609;height:13983;visibility:visible;mso-wrap-style:square;v-text-anchor:top" o:gfxdata="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" filled="f" stroked="f">
                   <v:textbox>
                     <w:txbxContent>
                       <w:p>
@@ -3556,18 +4184,8 @@
                             <w:color w:val="595959" w:themeColor="text1" w:themeTint="A6"/>
                             <w:lang w:val="en-CA"/>
                           </w:rPr>
-                          <w:t xml:space="preserve">Provided excellent customer </w:t>
-                        </w:r>
-                        <w:proofErr w:type="gramStart"/>
-                        <w:r>
-                          <w:rPr>
-                            <w:rFonts w:ascii="Raleway SemiBold" w:hAnsi="Raleway SemiBold"/>
-                            <w:color w:val="595959" w:themeColor="text1" w:themeTint="A6"/>
-                            <w:lang w:val="en-CA"/>
-                          </w:rPr>
-                          <w:t>service</w:t>
-                        </w:r>
-                        <w:proofErr w:type="gramEnd"/>
+                          <w:t>Provided excellent customer service</w:t>
+                        </w:r>
                       </w:p>
                       <w:p>
                         <w:pPr>
@@ -3587,17 +4205,8 @@
                             <w:rFonts w:ascii="Raleway SemiBold" w:hAnsi="Raleway SemiBold"/>
                             <w:color w:val="595959" w:themeColor="text1" w:themeTint="A6"/>
                           </w:rPr>
-                          <w:t xml:space="preserve">Worked in a fast-paced, team-oriented </w:t>
-                        </w:r>
-                        <w:proofErr w:type="gramStart"/>
-                        <w:r>
-                          <w:rPr>
-                            <w:rFonts w:ascii="Raleway SemiBold" w:hAnsi="Raleway SemiBold"/>
-                            <w:color w:val="595959" w:themeColor="text1" w:themeTint="A6"/>
-                          </w:rPr>
-                          <w:t>environment</w:t>
-                        </w:r>
-                        <w:proofErr w:type="gramEnd"/>
+                          <w:t>Worked in a fast-paced, team-oriented environment</w:t>
+                        </w:r>
                       </w:p>
                       <w:p>
                         <w:pPr>
@@ -3617,23 +4226,7 @@
                             <w:rFonts w:ascii="Raleway SemiBold" w:hAnsi="Raleway SemiBold"/>
                             <w:color w:val="595959" w:themeColor="text1" w:themeTint="A6"/>
                           </w:rPr>
-                          <w:t xml:space="preserve">Demonstrated great work ethic by taking holiday shifts and covering shifts for </w:t>
-                        </w:r>
-                        <w:proofErr w:type="gramStart"/>
-                        <w:r>
-                          <w:rPr>
-                            <w:rFonts w:ascii="Raleway SemiBold" w:hAnsi="Raleway SemiBold"/>
-                            <w:color w:val="595959" w:themeColor="text1" w:themeTint="A6"/>
-                          </w:rPr>
-                          <w:t>other</w:t>
-                        </w:r>
-                        <w:proofErr w:type="gramEnd"/>
-                        <w:r>
-                          <w:rPr>
-                            <w:rFonts w:ascii="Raleway SemiBold" w:hAnsi="Raleway SemiBold"/>
-                            <w:color w:val="595959" w:themeColor="text1" w:themeTint="A6"/>
-                          </w:rPr>
-                          <w:t xml:space="preserve"> team members</w:t>
+                          <w:t>Demonstrated great work ethic by taking holiday shifts and covering shifts for other team members</w:t>
                         </w:r>
                       </w:p>
                       <w:p>
@@ -3660,7 +4253,7 @@
                     </w:txbxContent>
                   </v:textbox>
                 </v:shape>
-                <v:shape id="Job 2 Header" o:spid="_x0000_s1039" type="#_x0000_t202" style="position:absolute;left:2286;top:19934;width:40963;height:4306;visibility:visible;mso-wrap-style:square;v-text-anchor:top" o:gfxdata="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" filled="f" stroked="f">
+                <v:shape id="Job 2 Header" o:spid="_x0000_s1044" type="#_x0000_t202" style="position:absolute;left:2286;top:19934;width:40963;height:4306;visibility:visible;mso-wrap-style:square;v-text-anchor:top" o:gfxdata="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" filled="f" stroked="f">
                   <v:textbox>
                     <w:txbxContent>
                       <w:p>
@@ -3675,6 +4268,7 @@
                             <w:kern w:val="24"/>
                           </w:rPr>
                         </w:pPr>
+                        <w:proofErr w:type="spellStart"/>
                         <w:r>
                           <w:rPr>
                             <w:rFonts w:ascii="Raleway SemiBold" w:hAnsi="Raleway SemiBold" w:cstheme="minorBidi"/>
@@ -3683,7 +4277,18 @@
                             <w:color w:val="404040" w:themeColor="text1" w:themeTint="BF"/>
                             <w:kern w:val="24"/>
                           </w:rPr>
-                          <w:t>Zehrs Markets</w:t>
+                          <w:t>Zehrs</w:t>
+                        </w:r>
+                        <w:proofErr w:type="spellEnd"/>
+                        <w:r>
+                          <w:rPr>
+                            <w:rFonts w:ascii="Raleway SemiBold" w:hAnsi="Raleway SemiBold" w:cstheme="minorBidi"/>
+                            <w:b/>
+                            <w:bCs/>
+                            <w:color w:val="404040" w:themeColor="text1" w:themeTint="BF"/>
+                            <w:kern w:val="24"/>
+                          </w:rPr>
+                          <w:t xml:space="preserve"> Markets</w:t>
                         </w:r>
                         <w:r>
                           <w:rPr>
@@ -3875,7 +4480,7 @@
                     </w:txbxContent>
                   </v:textbox>
                 </v:shape>
-                <v:shape id="Job 1 Content" o:spid="_x0000_s1040" type="#_x0000_t202" style="position:absolute;top:7565;width:42291;height:11754;visibility:visible;mso-wrap-style:square;v-text-anchor:top" o:gfxdata="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" filled="f" stroked="f">
+                <v:shape id="Job 1 Content" o:spid="_x0000_s1045" type="#_x0000_t202" style="position:absolute;top:7565;width:42291;height:11754;visibility:visible;mso-wrap-style:square;v-text-anchor:top" o:gfxdata="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" filled="f" stroked="f">
                   <v:textbox>
                     <w:txbxContent>
                       <w:p>
@@ -3897,18 +4502,8 @@
                             <w:color w:val="595959" w:themeColor="text1" w:themeTint="A6"/>
                             <w:lang w:val="en-CA"/>
                           </w:rPr>
-                          <w:t xml:space="preserve">Assembled car parts for various car </w:t>
-                        </w:r>
-                        <w:proofErr w:type="gramStart"/>
-                        <w:r>
-                          <w:rPr>
-                            <w:rFonts w:ascii="Raleway SemiBold" w:hAnsi="Raleway SemiBold"/>
-                            <w:color w:val="595959" w:themeColor="text1" w:themeTint="A6"/>
-                            <w:lang w:val="en-CA"/>
-                          </w:rPr>
-                          <w:t>manufacturers</w:t>
-                        </w:r>
-                        <w:proofErr w:type="gramEnd"/>
+                          <w:t>Assembled car parts for various car manufacturers</w:t>
+                        </w:r>
                       </w:p>
                       <w:p>
                         <w:pPr>
@@ -3929,18 +4524,8 @@
                             <w:color w:val="595959" w:themeColor="text1" w:themeTint="A6"/>
                             <w:lang w:val="en-CA"/>
                           </w:rPr>
-                          <w:t xml:space="preserve">Followed proper procedures to ensure safety and quality policies were </w:t>
-                        </w:r>
-                        <w:proofErr w:type="gramStart"/>
-                        <w:r>
-                          <w:rPr>
-                            <w:rFonts w:ascii="Raleway SemiBold" w:hAnsi="Raleway SemiBold"/>
-                            <w:color w:val="595959" w:themeColor="text1" w:themeTint="A6"/>
-                            <w:lang w:val="en-CA"/>
-                          </w:rPr>
-                          <w:t>met</w:t>
-                        </w:r>
-                        <w:proofErr w:type="gramEnd"/>
+                          <w:t>Followed proper procedures to ensure safety and quality policies were met</w:t>
+                        </w:r>
                       </w:p>
                       <w:p>
                         <w:pPr>
@@ -3977,18 +4562,8 @@
                             <w:color w:val="595959" w:themeColor="text1" w:themeTint="A6"/>
                             <w:lang w:val="en-CA"/>
                           </w:rPr>
-                          <w:t xml:space="preserve"> </w:t>
-                        </w:r>
-                        <w:proofErr w:type="gramStart"/>
-                        <w:r>
-                          <w:rPr>
-                            <w:rFonts w:ascii="Raleway SemiBold" w:hAnsi="Raleway SemiBold"/>
-                            <w:color w:val="595959" w:themeColor="text1" w:themeTint="A6"/>
-                            <w:lang w:val="en-CA"/>
-                          </w:rPr>
-                          <w:t>punctuality</w:t>
-                        </w:r>
-                        <w:proofErr w:type="gramEnd"/>
+                          <w:t xml:space="preserve"> punctuality</w:t>
+                        </w:r>
                       </w:p>
                       <w:p>
                         <w:pPr>
@@ -4009,18 +4584,8 @@
                             <w:color w:val="595959" w:themeColor="text1" w:themeTint="A6"/>
                             <w:lang w:val="en-CA"/>
                           </w:rPr>
-                          <w:t xml:space="preserve">Exceeded daily production </w:t>
-                        </w:r>
-                        <w:proofErr w:type="gramStart"/>
-                        <w:r>
-                          <w:rPr>
-                            <w:rFonts w:ascii="Raleway SemiBold" w:hAnsi="Raleway SemiBold"/>
-                            <w:color w:val="595959" w:themeColor="text1" w:themeTint="A6"/>
-                            <w:lang w:val="en-CA"/>
-                          </w:rPr>
-                          <w:t>requirements</w:t>
-                        </w:r>
-                        <w:proofErr w:type="gramEnd"/>
+                          <w:t>Exceeded daily production requirements</w:t>
+                        </w:r>
                       </w:p>
                       <w:p>
                         <w:pPr>
@@ -4051,7 +4616,6 @@
                           </w:rPr>
                           <w:t xml:space="preserve">working </w:t>
                         </w:r>
-                        <w:proofErr w:type="gramStart"/>
                         <w:r>
                           <w:rPr>
                             <w:rFonts w:ascii="Raleway SemiBold" w:hAnsi="Raleway SemiBold"/>
@@ -4060,12 +4624,11 @@
                           </w:rPr>
                           <w:t>attitude</w:t>
                         </w:r>
-                        <w:proofErr w:type="gramEnd"/>
                       </w:p>
                     </w:txbxContent>
                   </v:textbox>
                 </v:shape>
-                <v:shape id="Job 1 Header" o:spid="_x0000_s1041" type="#_x0000_t202" style="position:absolute;left:2286;top:3646;width:40963;height:4305;visibility:visible;mso-wrap-style:square;v-text-anchor:top" o:gfxdata="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" filled="f" stroked="f">
+                <v:shape id="Job 1 Header" o:spid="_x0000_s1046" type="#_x0000_t202" style="position:absolute;left:2286;top:3646;width:40963;height:4305;visibility:visible;mso-wrap-style:square;v-text-anchor:top" o:gfxdata="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" filled="f" stroked="f">
                   <v:textbox>
                     <w:txbxContent>
                       <w:p>
@@ -4080,6 +4643,7 @@
                             <w:kern w:val="24"/>
                           </w:rPr>
                         </w:pPr>
+                        <w:proofErr w:type="spellStart"/>
                         <w:r>
                           <w:rPr>
                             <w:rFonts w:ascii="Raleway SemiBold" w:hAnsi="Raleway SemiBold" w:cstheme="minorBidi"/>
@@ -4090,6 +4654,7 @@
                           </w:rPr>
                           <w:t>Vuteq</w:t>
                         </w:r>
+                        <w:proofErr w:type="spellEnd"/>
                         <w:r>
                           <w:rPr>
                             <w:rFonts w:ascii="Raleway SemiBold" w:hAnsi="Raleway SemiBold" w:cstheme="minorBidi"/>
@@ -4184,8 +4749,8 @@
                     </w:txbxContent>
                   </v:textbox>
                 </v:shape>
-                <v:rect id="Work Experience Border" o:spid="_x0000_s1042" style="position:absolute;left:3265;top:3265;width:36710;height:95;visibility:visible;mso-wrap-style:square;v-text-anchor:top" o:gfxdata="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" fillcolor="#404040 [2429]" stroked="f"/>
-                <v:shape id="Work Experience Header" o:spid="_x0000_s1043" type="#_x0000_t202" style="position:absolute;left:2286;width:22434;height:3276;visibility:visible;mso-wrap-style:square;v-text-anchor:top" o:gfxdata="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" filled="f" stroked="f">
+                <v:rect id="Work Experience Border" o:spid="_x0000_s1047" style="position:absolute;left:3265;top:3265;width:36710;height:95;visibility:visible;mso-wrap-style:square;v-text-anchor:top" o:gfxdata="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" fillcolor="#404040 [2429]" stroked="f"/>
+                <v:shape id="Work Experience Header" o:spid="_x0000_s1048" type="#_x0000_t202" style="position:absolute;left:2286;width:22434;height:3276;visibility:visible;mso-wrap-style:square;v-text-anchor:top" o:gfxdata="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" filled="f" stroked="f">
                   <v:textbox>
                     <w:txbxContent>
                       <w:p>
@@ -4212,812 +4777,6 @@
                             <w:szCs w:val="32"/>
                           </w:rPr>
                           <w:t>ork Experience</w:t>
-                        </w:r>
-                      </w:p>
-                    </w:txbxContent>
-                  </v:textbox>
-                </v:shape>
-              </v:group>
-            </w:pict>
-          </mc:Fallback>
-        </mc:AlternateContent>
-      </w:r>
-      <w:r>
-        <w:rPr>
-          <w:noProof/>
-        </w:rPr>
-        <mc:AlternateContent>
-          <mc:Choice Requires="wpg">
-            <w:drawing>
-              <wp:anchor distT="0" distB="0" distL="114300" distR="114300" simplePos="0" relativeHeight="251663872" behindDoc="0" locked="0" layoutInCell="1" allowOverlap="1" wp14:anchorId="0BEB6907" wp14:editId="7742E3A0">
-                <wp:simplePos x="0" y="0"/>
-                <wp:positionH relativeFrom="column">
-                  <wp:posOffset>2869988</wp:posOffset>
-                </wp:positionH>
-                <wp:positionV relativeFrom="paragraph">
-                  <wp:posOffset>1942888</wp:posOffset>
-                </wp:positionV>
-                <wp:extent cx="4098714" cy="1924175"/>
-                <wp:effectExtent l="0" t="0" r="0" b="0"/>
-                <wp:wrapNone/>
-                <wp:docPr id="5" name="Education Section"/>
-                <wp:cNvGraphicFramePr/>
-                <a:graphic xmlns:a="http://schemas.openxmlformats.org/drawingml/2006/main">
-                  <a:graphicData uri="http://schemas.microsoft.com/office/word/2010/wordprocessingGroup">
-                    <wpg:wgp>
-                      <wpg:cNvGrpSpPr/>
-                      <wpg:grpSpPr>
-                        <a:xfrm>
-                          <a:off x="0" y="0"/>
-                          <a:ext cx="4098714" cy="1924175"/>
-                          <a:chOff x="0" y="0"/>
-                          <a:chExt cx="4098714" cy="1924175"/>
-                        </a:xfrm>
-                      </wpg:grpSpPr>
-                      <wps:wsp>
-                        <wps:cNvPr id="4" name="Education 2 Header"/>
-                        <wps:cNvSpPr txBox="1"/>
-                        <wps:spPr>
-                          <a:xfrm>
-                            <a:off x="4234" y="1375535"/>
-                            <a:ext cx="4094480" cy="548640"/>
-                          </a:xfrm>
-                          <a:prstGeom prst="rect">
-                            <a:avLst/>
-                          </a:prstGeom>
-                          <a:noFill/>
-                        </wps:spPr>
-                        <wps:txbx>
-                          <w:txbxContent>
-                            <w:p>
-                              <w:pPr>
-                                <w:pStyle w:val="NormalWeb"/>
-                                <w:spacing w:before="0" w:beforeAutospacing="0" w:after="0" w:afterAutospacing="0"/>
-                                <w:rPr>
-                                  <w:rFonts w:ascii="Raleway SemiBold" w:hAnsi="Raleway SemiBold" w:cstheme="minorBidi"/>
-                                  <w:b/>
-                                  <w:bCs/>
-                                  <w:color w:val="404040" w:themeColor="text1" w:themeTint="BF"/>
-                                  <w:kern w:val="24"/>
-                                </w:rPr>
-                              </w:pPr>
-                              <w:r>
-                                <w:rPr>
-                                  <w:rFonts w:ascii="Raleway SemiBold" w:hAnsi="Raleway SemiBold" w:cstheme="minorBidi"/>
-                                  <w:b/>
-                                  <w:bCs/>
-                                  <w:color w:val="404040" w:themeColor="text1" w:themeTint="BF"/>
-                                  <w:kern w:val="24"/>
-                                </w:rPr>
-                                <w:t>University of Toronto</w:t>
-                              </w:r>
-                            </w:p>
-                            <w:p>
-                              <w:pPr>
-                                <w:pStyle w:val="NormalWeb"/>
-                                <w:spacing w:before="0" w:beforeAutospacing="0" w:after="0" w:afterAutospacing="0"/>
-                                <w:rPr>
-                                  <w:i/>
-                                  <w:iCs/>
-                                  <w:sz w:val="22"/>
-                                  <w:szCs w:val="22"/>
-                                </w:rPr>
-                              </w:pPr>
-                              <w:r>
-                                <w:rPr>
-                                  <w:rFonts w:ascii="Raleway SemiBold" w:hAnsi="Raleway SemiBold" w:cstheme="minorBidi"/>
-                                  <w:i/>
-                                  <w:iCs/>
-                                  <w:color w:val="404040" w:themeColor="text1" w:themeTint="BF"/>
-                                  <w:kern w:val="24"/>
-                                  <w:sz w:val="22"/>
-                                  <w:szCs w:val="22"/>
-                                </w:rPr>
-                                <w:t xml:space="preserve">Honours </w:t>
-                              </w:r>
-                              <w:r>
-                                <w:rPr>
-                                  <w:rFonts w:ascii="Raleway SemiBold" w:hAnsi="Raleway SemiBold" w:cstheme="minorBidi"/>
-                                  <w:i/>
-                                  <w:iCs/>
-                                  <w:color w:val="404040" w:themeColor="text1" w:themeTint="BF"/>
-                                  <w:kern w:val="24"/>
-                                  <w:sz w:val="22"/>
-                                  <w:szCs w:val="22"/>
-                                </w:rPr>
-                                <w:t>Bachelor of Science, Computer Science Specialist</w:t>
-                              </w:r>
-                            </w:p>
-                            <w:p>
-                              <w:pPr>
-                                <w:pStyle w:val="NormalWeb"/>
-                                <w:spacing w:before="0" w:beforeAutospacing="0" w:after="0" w:afterAutospacing="0"/>
-                                <w:rPr>
-                                  <w:sz w:val="28"/>
-                                  <w:szCs w:val="28"/>
-                                </w:rPr>
-                              </w:pPr>
-                              <w:r>
-                                <w:rPr>
-                                  <w:rFonts w:cstheme="minorBidi"/>
-                                  <w:color w:val="404040" w:themeColor="text1" w:themeTint="BF"/>
-                                  <w:kern w:val="24"/>
-                                </w:rPr>
-                                <w:t>2018-2019</w:t>
-                              </w:r>
-                            </w:p>
-                          </w:txbxContent>
-                        </wps:txbx>
-                        <wps:bodyPr wrap="square" rtlCol="0">
-                          <a:spAutoFit/>
-                        </wps:bodyPr>
-                      </wps:wsp>
-                      <wps:wsp>
-                        <wps:cNvPr id="1314" name="Education 1 Content"/>
-                        <wps:cNvSpPr txBox="1"/>
-                        <wps:spPr>
-                          <a:xfrm>
-                            <a:off x="0" y="922867"/>
-                            <a:ext cx="3889375" cy="447040"/>
-                          </a:xfrm>
-                          <a:prstGeom prst="rect">
-                            <a:avLst/>
-                          </a:prstGeom>
-                          <a:noFill/>
-                        </wps:spPr>
-                        <wps:txbx>
-                          <w:txbxContent>
-                            <w:p>
-                              <w:pPr>
-                                <w:pStyle w:val="NormalWeb"/>
-                                <w:spacing w:before="0" w:beforeAutospacing="0" w:after="0" w:afterAutospacing="0" w:line="280" w:lineRule="exact"/>
-                                <w:rPr>
-                                  <w:rFonts w:ascii="Raleway SemiBold" w:hAnsi="Raleway SemiBold"/>
-                                  <w:color w:val="595959" w:themeColor="text1" w:themeTint="A6"/>
-                                  <w:lang w:val="en-CA"/>
-                                </w:rPr>
-                              </w:pPr>
-                              <w:r>
-                                <w:rPr>
-                                  <w:rFonts w:ascii="Raleway SemiBold" w:hAnsi="Raleway SemiBold"/>
-                                  <w:i/>
-                                  <w:iCs/>
-                                  <w:color w:val="595959" w:themeColor="text1" w:themeTint="A6"/>
-                                  <w:lang w:val="en-CA"/>
-                                </w:rPr>
-                                <w:t>Overall GPA:</w:t>
-                              </w:r>
-                              <w:r>
-                                <w:rPr>
-                                  <w:rFonts w:ascii="Raleway SemiBold" w:hAnsi="Raleway SemiBold"/>
-                                  <w:color w:val="595959" w:themeColor="text1" w:themeTint="A6"/>
-                                  <w:lang w:val="en-CA"/>
-                                </w:rPr>
-                                <w:t xml:space="preserve"> </w:t>
-                              </w:r>
-                              <w:r>
-                                <w:rPr>
-                                  <w:rFonts w:ascii="Raleway SemiBold" w:hAnsi="Raleway SemiBold"/>
-                                  <w:color w:val="595959" w:themeColor="text1" w:themeTint="A6"/>
-                                  <w:lang w:val="en-CA"/>
-                                </w:rPr>
-                                <w:tab/>
-                              </w:r>
-                              <w:r>
-                                <w:rPr>
-                                  <w:rFonts w:ascii="Raleway SemiBold" w:hAnsi="Raleway SemiBold"/>
-                                  <w:color w:val="595959" w:themeColor="text1" w:themeTint="A6"/>
-                                  <w:lang w:val="en-CA"/>
-                                </w:rPr>
-                                <w:t>4.1/4.2</w:t>
-                              </w:r>
-                            </w:p>
-                            <w:p>
-                              <w:pPr>
-                                <w:pStyle w:val="NormalWeb"/>
-                                <w:spacing w:before="0" w:beforeAutospacing="0" w:after="0" w:afterAutospacing="0" w:line="280" w:lineRule="exact"/>
-                                <w:rPr>
-                                  <w:rFonts w:ascii="Raleway SemiBold" w:hAnsi="Raleway SemiBold"/>
-                                  <w:color w:val="595959" w:themeColor="text1" w:themeTint="A6"/>
-                                </w:rPr>
-                              </w:pPr>
-                              <w:r>
-                                <w:rPr>
-                                  <w:rFonts w:ascii="Raleway SemiBold" w:hAnsi="Raleway SemiBold"/>
-                                  <w:i/>
-                                  <w:iCs/>
-                                  <w:color w:val="595959" w:themeColor="text1" w:themeTint="A6"/>
-                                  <w:lang w:val="en-CA"/>
-                                </w:rPr>
-                                <w:t>Achievements:</w:t>
-                              </w:r>
-                              <w:r>
-                                <w:rPr>
-                                  <w:rFonts w:ascii="Raleway SemiBold" w:hAnsi="Raleway SemiBold"/>
-                                  <w:color w:val="595959" w:themeColor="text1" w:themeTint="A6"/>
-                                  <w:lang w:val="en-CA"/>
-                                </w:rPr>
-                                <w:t xml:space="preserve"> </w:t>
-                              </w:r>
-                              <w:r>
-                                <w:rPr>
-                                  <w:rFonts w:ascii="Raleway SemiBold" w:hAnsi="Raleway SemiBold"/>
-                                  <w:color w:val="595959" w:themeColor="text1" w:themeTint="A6"/>
-                                  <w:lang w:val="en-CA"/>
-                                </w:rPr>
-                                <w:tab/>
-                              </w:r>
-                              <w:r>
-                                <w:rPr>
-                                  <w:rFonts w:ascii="Raleway SemiBold" w:hAnsi="Raleway SemiBold"/>
-                                  <w:color w:val="595959" w:themeColor="text1" w:themeTint="A6"/>
-                                  <w:lang w:val="en-CA"/>
-                                </w:rPr>
-                                <w:t>Dean’s Honour Roll</w:t>
-                              </w:r>
-                            </w:p>
-                          </w:txbxContent>
-                        </wps:txbx>
-                        <wps:bodyPr wrap="square" rtlCol="0">
-                          <a:spAutoFit/>
-                        </wps:bodyPr>
-                      </wps:wsp>
-                      <wps:wsp>
-                        <wps:cNvPr id="191" name="Education 1 Header"/>
-                        <wps:cNvSpPr txBox="1"/>
-                        <wps:spPr>
-                          <a:xfrm>
-                            <a:off x="0" y="406374"/>
-                            <a:ext cx="4095115" cy="548640"/>
-                          </a:xfrm>
-                          <a:prstGeom prst="rect">
-                            <a:avLst/>
-                          </a:prstGeom>
-                          <a:noFill/>
-                        </wps:spPr>
-                        <wps:txbx>
-                          <w:txbxContent>
-                            <w:p>
-                              <w:pPr>
-                                <w:pStyle w:val="NormalWeb"/>
-                                <w:spacing w:before="0" w:beforeAutospacing="0" w:after="0" w:afterAutospacing="0"/>
-                                <w:rPr>
-                                  <w:rFonts w:ascii="Raleway SemiBold" w:hAnsi="Raleway SemiBold" w:cstheme="minorBidi"/>
-                                  <w:b/>
-                                  <w:bCs/>
-                                  <w:color w:val="404040" w:themeColor="text1" w:themeTint="BF"/>
-                                  <w:kern w:val="24"/>
-                                </w:rPr>
-                              </w:pPr>
-                              <w:r>
-                                <w:rPr>
-                                  <w:rFonts w:ascii="Raleway SemiBold" w:hAnsi="Raleway SemiBold" w:cstheme="minorBidi"/>
-                                  <w:b/>
-                                  <w:bCs/>
-                                  <w:color w:val="404040" w:themeColor="text1" w:themeTint="BF"/>
-                                  <w:kern w:val="24"/>
-                                </w:rPr>
-                                <w:t>Fanshawe College of Applied Arts &amp; Technology</w:t>
-                              </w:r>
-                            </w:p>
-                            <w:p>
-                              <w:pPr>
-                                <w:pStyle w:val="NormalWeb"/>
-                                <w:spacing w:before="0" w:beforeAutospacing="0" w:after="0" w:afterAutospacing="0"/>
-                                <w:rPr>
-                                  <w:i/>
-                                  <w:iCs/>
-                                  <w:sz w:val="22"/>
-                                  <w:szCs w:val="22"/>
-                                </w:rPr>
-                              </w:pPr>
-                              <w:r>
-                                <w:rPr>
-                                  <w:rFonts w:ascii="Raleway SemiBold" w:hAnsi="Raleway SemiBold" w:cstheme="minorBidi"/>
-                                  <w:i/>
-                                  <w:iCs/>
-                                  <w:color w:val="404040" w:themeColor="text1" w:themeTint="BF"/>
-                                  <w:kern w:val="24"/>
-                                  <w:sz w:val="22"/>
-                                  <w:szCs w:val="22"/>
-                                </w:rPr>
-                                <w:t>Advanced Diploma</w:t>
-                              </w:r>
-                              <w:r>
-                                <w:rPr>
-                                  <w:rFonts w:ascii="Raleway SemiBold" w:hAnsi="Raleway SemiBold" w:cstheme="minorBidi"/>
-                                  <w:i/>
-                                  <w:iCs/>
-                                  <w:color w:val="404040" w:themeColor="text1" w:themeTint="BF"/>
-                                  <w:kern w:val="24"/>
-                                  <w:sz w:val="22"/>
-                                  <w:szCs w:val="22"/>
-                                </w:rPr>
-                                <w:t>,</w:t>
-                              </w:r>
-                              <w:r>
-                                <w:rPr>
-                                  <w:rFonts w:ascii="Raleway SemiBold" w:hAnsi="Raleway SemiBold" w:cstheme="minorBidi"/>
-                                  <w:i/>
-                                  <w:iCs/>
-                                  <w:color w:val="404040" w:themeColor="text1" w:themeTint="BF"/>
-                                  <w:kern w:val="24"/>
-                                  <w:sz w:val="22"/>
-                                  <w:szCs w:val="22"/>
-                                </w:rPr>
-                                <w:t xml:space="preserve"> Computer Programming &amp; Analysis</w:t>
-                              </w:r>
-                            </w:p>
-                            <w:p>
-                              <w:pPr>
-                                <w:pStyle w:val="NormalWeb"/>
-                                <w:spacing w:before="0" w:beforeAutospacing="0" w:after="0" w:afterAutospacing="0"/>
-                                <w:rPr>
-                                  <w:sz w:val="28"/>
-                                  <w:szCs w:val="28"/>
-                                </w:rPr>
-                              </w:pPr>
-                              <w:r>
-                                <w:rPr>
-                                  <w:rFonts w:cstheme="minorBidi"/>
-                                  <w:color w:val="404040" w:themeColor="text1" w:themeTint="BF"/>
-                                  <w:kern w:val="24"/>
-                                </w:rPr>
-                                <w:t>201</w:t>
-                              </w:r>
-                              <w:r>
-                                <w:rPr>
-                                  <w:rFonts w:cstheme="minorBidi"/>
-                                  <w:color w:val="404040" w:themeColor="text1" w:themeTint="BF"/>
-                                  <w:kern w:val="24"/>
-                                </w:rPr>
-                                <w:t>9</w:t>
-                              </w:r>
-                              <w:r>
-                                <w:rPr>
-                                  <w:rFonts w:cstheme="minorBidi"/>
-                                  <w:color w:val="404040" w:themeColor="text1" w:themeTint="BF"/>
-                                  <w:kern w:val="24"/>
-                                </w:rPr>
-                                <w:t>-202</w:t>
-                              </w:r>
-                              <w:r>
-                                <w:rPr>
-                                  <w:rFonts w:cstheme="minorBidi"/>
-                                  <w:color w:val="404040" w:themeColor="text1" w:themeTint="BF"/>
-                                  <w:kern w:val="24"/>
-                                </w:rPr>
-                                <w:t>2</w:t>
-                              </w:r>
-                            </w:p>
-                          </w:txbxContent>
-                        </wps:txbx>
-                        <wps:bodyPr wrap="square" rtlCol="0">
-                          <a:spAutoFit/>
-                        </wps:bodyPr>
-                      </wps:wsp>
-                      <wps:wsp>
-                        <wps:cNvPr id="187" name="Education Border"/>
-                        <wps:cNvSpPr>
-                          <a:spLocks noChangeArrowheads="1"/>
-                        </wps:cNvSpPr>
-                        <wps:spPr bwMode="auto">
-                          <a:xfrm>
-                            <a:off x="97367" y="338667"/>
-                            <a:ext cx="3670959" cy="9525"/>
-                          </a:xfrm>
-                          <a:prstGeom prst="rect">
-                            <a:avLst/>
-                          </a:prstGeom>
-                          <a:solidFill>
-                            <a:schemeClr val="tx1">
-                              <a:lumMod val="75000"/>
-                              <a:lumOff val="25000"/>
-                            </a:schemeClr>
-                          </a:solidFill>
-                          <a:ln>
-                            <a:noFill/>
-                          </a:ln>
-                          <a:extLst>
-                            <a:ext uri="{91240B29-F687-4F45-9708-019B960494DF}">
-                              <a14:hiddenLine xmlns:a14="http://schemas.microsoft.com/office/drawing/2010/main" w="9525">
-                                <a:solidFill>
-                                  <a:srgbClr val="000000"/>
-                                </a:solidFill>
-                                <a:miter lim="800000"/>
-                                <a:headEnd/>
-                                <a:tailEnd/>
-                              </a14:hiddenLine>
-                            </a:ext>
-                          </a:extLst>
-                        </wps:spPr>
-                        <wps:bodyPr vert="horz" wrap="square" lIns="91440" tIns="45720" rIns="91440" bIns="45720" numCol="1" anchor="t" anchorCtr="0" compatLnSpc="1">
-                          <a:prstTxWarp prst="textNoShape">
-                            <a:avLst/>
-                          </a:prstTxWarp>
-                        </wps:bodyPr>
-                      </wps:wsp>
-                      <wps:wsp>
-                        <wps:cNvPr id="184" name="Education Header"/>
-                        <wps:cNvSpPr txBox="1"/>
-                        <wps:spPr>
-                          <a:xfrm>
-                            <a:off x="0" y="0"/>
-                            <a:ext cx="1526154" cy="330190"/>
-                          </a:xfrm>
-                          <a:prstGeom prst="rect">
-                            <a:avLst/>
-                          </a:prstGeom>
-                          <a:noFill/>
-                        </wps:spPr>
-                        <wps:txbx>
-                          <w:txbxContent>
-                            <w:p>
-                              <w:pPr>
-                                <w:pStyle w:val="NormalWeb"/>
-                                <w:spacing w:before="0" w:beforeAutospacing="0" w:after="0" w:afterAutospacing="0"/>
-                              </w:pPr>
-                              <w:r>
-                                <w:rPr>
-                                  <w:rFonts w:ascii="Raleway SemiBold" w:hAnsi="Raleway SemiBold" w:cstheme="minorBidi"/>
-                                  <w:color w:val="404040" w:themeColor="text1" w:themeTint="BF"/>
-                                  <w:kern w:val="24"/>
-                                  <w:sz w:val="32"/>
-                                  <w:szCs w:val="32"/>
-                                </w:rPr>
-                                <w:t>E</w:t>
-                              </w:r>
-                              <w:r>
-                                <w:rPr>
-                                  <w:rFonts w:ascii="Raleway SemiBold" w:hAnsi="Raleway SemiBold" w:cstheme="minorBidi"/>
-                                  <w:color w:val="404040" w:themeColor="text1" w:themeTint="BF"/>
-                                  <w:kern w:val="24"/>
-                                  <w:sz w:val="32"/>
-                                  <w:szCs w:val="32"/>
-                                </w:rPr>
-                                <w:t>ducation</w:t>
-                              </w:r>
-                            </w:p>
-                          </w:txbxContent>
-                        </wps:txbx>
-                        <wps:bodyPr wrap="square" rtlCol="0">
-                          <a:spAutoFit/>
-                        </wps:bodyPr>
-                      </wps:wsp>
-                    </wpg:wgp>
-                  </a:graphicData>
-                </a:graphic>
-              </wp:anchor>
-            </w:drawing>
-          </mc:Choice>
-          <mc:Fallback>
-            <w:pict>
-              <v:group w14:anchorId="0BEB6907" id="Education Section" o:spid="_x0000_s1044" style="position:absolute;margin-left:226pt;margin-top:153pt;width:322.75pt;height:151.5pt;z-index:251663872" coordsize="40987,19241" o:gfxdata="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">
-                <v:shape id="Education 2 Header" o:spid="_x0000_s1045" type="#_x0000_t202" style="position:absolute;left:42;top:13755;width:40945;height:5486;visibility:visible;mso-wrap-style:square;v-text-anchor:top" o:gfxdata="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" filled="f" stroked="f">
-                  <v:textbox style="mso-fit-shape-to-text:t">
-                    <w:txbxContent>
-                      <w:p>
-                        <w:pPr>
-                          <w:pStyle w:val="NormalWeb"/>
-                          <w:spacing w:before="0" w:beforeAutospacing="0" w:after="0" w:afterAutospacing="0"/>
-                          <w:rPr>
-                            <w:rFonts w:ascii="Raleway SemiBold" w:hAnsi="Raleway SemiBold" w:cstheme="minorBidi"/>
-                            <w:b/>
-                            <w:bCs/>
-                            <w:color w:val="404040" w:themeColor="text1" w:themeTint="BF"/>
-                            <w:kern w:val="24"/>
-                          </w:rPr>
-                        </w:pPr>
-                        <w:r>
-                          <w:rPr>
-                            <w:rFonts w:ascii="Raleway SemiBold" w:hAnsi="Raleway SemiBold" w:cstheme="minorBidi"/>
-                            <w:b/>
-                            <w:bCs/>
-                            <w:color w:val="404040" w:themeColor="text1" w:themeTint="BF"/>
-                            <w:kern w:val="24"/>
-                          </w:rPr>
-                          <w:t>University of Toronto</w:t>
-                        </w:r>
-                      </w:p>
-                      <w:p>
-                        <w:pPr>
-                          <w:pStyle w:val="NormalWeb"/>
-                          <w:spacing w:before="0" w:beforeAutospacing="0" w:after="0" w:afterAutospacing="0"/>
-                          <w:rPr>
-                            <w:i/>
-                            <w:iCs/>
-                            <w:sz w:val="22"/>
-                            <w:szCs w:val="22"/>
-                          </w:rPr>
-                        </w:pPr>
-                        <w:r>
-                          <w:rPr>
-                            <w:rFonts w:ascii="Raleway SemiBold" w:hAnsi="Raleway SemiBold" w:cstheme="minorBidi"/>
-                            <w:i/>
-                            <w:iCs/>
-                            <w:color w:val="404040" w:themeColor="text1" w:themeTint="BF"/>
-                            <w:kern w:val="24"/>
-                            <w:sz w:val="22"/>
-                            <w:szCs w:val="22"/>
-                          </w:rPr>
-                          <w:t xml:space="preserve">Honours </w:t>
-                        </w:r>
-                        <w:r>
-                          <w:rPr>
-                            <w:rFonts w:ascii="Raleway SemiBold" w:hAnsi="Raleway SemiBold" w:cstheme="minorBidi"/>
-                            <w:i/>
-                            <w:iCs/>
-                            <w:color w:val="404040" w:themeColor="text1" w:themeTint="BF"/>
-                            <w:kern w:val="24"/>
-                            <w:sz w:val="22"/>
-                            <w:szCs w:val="22"/>
-                          </w:rPr>
-                          <w:t>Bachelor of Science, Computer Science Specialist</w:t>
-                        </w:r>
-                      </w:p>
-                      <w:p>
-                        <w:pPr>
-                          <w:pStyle w:val="NormalWeb"/>
-                          <w:spacing w:before="0" w:beforeAutospacing="0" w:after="0" w:afterAutospacing="0"/>
-                          <w:rPr>
-                            <w:sz w:val="28"/>
-                            <w:szCs w:val="28"/>
-                          </w:rPr>
-                        </w:pPr>
-                        <w:r>
-                          <w:rPr>
-                            <w:rFonts w:cstheme="minorBidi"/>
-                            <w:color w:val="404040" w:themeColor="text1" w:themeTint="BF"/>
-                            <w:kern w:val="24"/>
-                          </w:rPr>
-                          <w:t>2018-2019</w:t>
-                        </w:r>
-                      </w:p>
-                    </w:txbxContent>
-                  </v:textbox>
-                </v:shape>
-                <v:shape id="Education 1 Content" o:spid="_x0000_s1046" type="#_x0000_t202" style="position:absolute;top:9228;width:38893;height:4471;visibility:visible;mso-wrap-style:square;v-text-anchor:top" o:gfxdata="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" filled="f" stroked="f">
-                  <v:textbox style="mso-fit-shape-to-text:t">
-                    <w:txbxContent>
-                      <w:p>
-                        <w:pPr>
-                          <w:pStyle w:val="NormalWeb"/>
-                          <w:spacing w:before="0" w:beforeAutospacing="0" w:after="0" w:afterAutospacing="0" w:line="280" w:lineRule="exact"/>
-                          <w:rPr>
-                            <w:rFonts w:ascii="Raleway SemiBold" w:hAnsi="Raleway SemiBold"/>
-                            <w:color w:val="595959" w:themeColor="text1" w:themeTint="A6"/>
-                            <w:lang w:val="en-CA"/>
-                          </w:rPr>
-                        </w:pPr>
-                        <w:r>
-                          <w:rPr>
-                            <w:rFonts w:ascii="Raleway SemiBold" w:hAnsi="Raleway SemiBold"/>
-                            <w:i/>
-                            <w:iCs/>
-                            <w:color w:val="595959" w:themeColor="text1" w:themeTint="A6"/>
-                            <w:lang w:val="en-CA"/>
-                          </w:rPr>
-                          <w:t>Overall GPA:</w:t>
-                        </w:r>
-                        <w:r>
-                          <w:rPr>
-                            <w:rFonts w:ascii="Raleway SemiBold" w:hAnsi="Raleway SemiBold"/>
-                            <w:color w:val="595959" w:themeColor="text1" w:themeTint="A6"/>
-                            <w:lang w:val="en-CA"/>
-                          </w:rPr>
-                          <w:t xml:space="preserve"> </w:t>
-                        </w:r>
-                        <w:r>
-                          <w:rPr>
-                            <w:rFonts w:ascii="Raleway SemiBold" w:hAnsi="Raleway SemiBold"/>
-                            <w:color w:val="595959" w:themeColor="text1" w:themeTint="A6"/>
-                            <w:lang w:val="en-CA"/>
-                          </w:rPr>
-                          <w:tab/>
-                        </w:r>
-                        <w:r>
-                          <w:rPr>
-                            <w:rFonts w:ascii="Raleway SemiBold" w:hAnsi="Raleway SemiBold"/>
-                            <w:color w:val="595959" w:themeColor="text1" w:themeTint="A6"/>
-                            <w:lang w:val="en-CA"/>
-                          </w:rPr>
-                          <w:t>4.1/4.2</w:t>
-                        </w:r>
-                      </w:p>
-                      <w:p>
-                        <w:pPr>
-                          <w:pStyle w:val="NormalWeb"/>
-                          <w:spacing w:before="0" w:beforeAutospacing="0" w:after="0" w:afterAutospacing="0" w:line="280" w:lineRule="exact"/>
-                          <w:rPr>
-                            <w:rFonts w:ascii="Raleway SemiBold" w:hAnsi="Raleway SemiBold"/>
-                            <w:color w:val="595959" w:themeColor="text1" w:themeTint="A6"/>
-                          </w:rPr>
-                        </w:pPr>
-                        <w:r>
-                          <w:rPr>
-                            <w:rFonts w:ascii="Raleway SemiBold" w:hAnsi="Raleway SemiBold"/>
-                            <w:i/>
-                            <w:iCs/>
-                            <w:color w:val="595959" w:themeColor="text1" w:themeTint="A6"/>
-                            <w:lang w:val="en-CA"/>
-                          </w:rPr>
-                          <w:t>Achievements:</w:t>
-                        </w:r>
-                        <w:r>
-                          <w:rPr>
-                            <w:rFonts w:ascii="Raleway SemiBold" w:hAnsi="Raleway SemiBold"/>
-                            <w:color w:val="595959" w:themeColor="text1" w:themeTint="A6"/>
-                            <w:lang w:val="en-CA"/>
-                          </w:rPr>
-                          <w:t xml:space="preserve"> </w:t>
-                        </w:r>
-                        <w:r>
-                          <w:rPr>
-                            <w:rFonts w:ascii="Raleway SemiBold" w:hAnsi="Raleway SemiBold"/>
-                            <w:color w:val="595959" w:themeColor="text1" w:themeTint="A6"/>
-                            <w:lang w:val="en-CA"/>
-                          </w:rPr>
-                          <w:tab/>
-                        </w:r>
-                        <w:r>
-                          <w:rPr>
-                            <w:rFonts w:ascii="Raleway SemiBold" w:hAnsi="Raleway SemiBold"/>
-                            <w:color w:val="595959" w:themeColor="text1" w:themeTint="A6"/>
-                            <w:lang w:val="en-CA"/>
-                          </w:rPr>
-                          <w:t>Dean’s Honour Roll</w:t>
-                        </w:r>
-                      </w:p>
-                    </w:txbxContent>
-                  </v:textbox>
-                </v:shape>
-                <v:shape id="Education 1 Header" o:spid="_x0000_s1047" type="#_x0000_t202" style="position:absolute;top:4063;width:40951;height:5487;visibility:visible;mso-wrap-style:square;v-text-anchor:top" o:gfxdata="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" filled="f" stroked="f">
-                  <v:textbox style="mso-fit-shape-to-text:t">
-                    <w:txbxContent>
-                      <w:p>
-                        <w:pPr>
-                          <w:pStyle w:val="NormalWeb"/>
-                          <w:spacing w:before="0" w:beforeAutospacing="0" w:after="0" w:afterAutospacing="0"/>
-                          <w:rPr>
-                            <w:rFonts w:ascii="Raleway SemiBold" w:hAnsi="Raleway SemiBold" w:cstheme="minorBidi"/>
-                            <w:b/>
-                            <w:bCs/>
-                            <w:color w:val="404040" w:themeColor="text1" w:themeTint="BF"/>
-                            <w:kern w:val="24"/>
-                          </w:rPr>
-                        </w:pPr>
-                        <w:r>
-                          <w:rPr>
-                            <w:rFonts w:ascii="Raleway SemiBold" w:hAnsi="Raleway SemiBold" w:cstheme="minorBidi"/>
-                            <w:b/>
-                            <w:bCs/>
-                            <w:color w:val="404040" w:themeColor="text1" w:themeTint="BF"/>
-                            <w:kern w:val="24"/>
-                          </w:rPr>
-                          <w:t>Fanshawe College of Applied Arts &amp; Technology</w:t>
-                        </w:r>
-                      </w:p>
-                      <w:p>
-                        <w:pPr>
-                          <w:pStyle w:val="NormalWeb"/>
-                          <w:spacing w:before="0" w:beforeAutospacing="0" w:after="0" w:afterAutospacing="0"/>
-                          <w:rPr>
-                            <w:i/>
-                            <w:iCs/>
-                            <w:sz w:val="22"/>
-                            <w:szCs w:val="22"/>
-                          </w:rPr>
-                        </w:pPr>
-                        <w:r>
-                          <w:rPr>
-                            <w:rFonts w:ascii="Raleway SemiBold" w:hAnsi="Raleway SemiBold" w:cstheme="minorBidi"/>
-                            <w:i/>
-                            <w:iCs/>
-                            <w:color w:val="404040" w:themeColor="text1" w:themeTint="BF"/>
-                            <w:kern w:val="24"/>
-                            <w:sz w:val="22"/>
-                            <w:szCs w:val="22"/>
-                          </w:rPr>
-                          <w:t>Advanced Diploma</w:t>
-                        </w:r>
-                        <w:r>
-                          <w:rPr>
-                            <w:rFonts w:ascii="Raleway SemiBold" w:hAnsi="Raleway SemiBold" w:cstheme="minorBidi"/>
-                            <w:i/>
-                            <w:iCs/>
-                            <w:color w:val="404040" w:themeColor="text1" w:themeTint="BF"/>
-                            <w:kern w:val="24"/>
-                            <w:sz w:val="22"/>
-                            <w:szCs w:val="22"/>
-                          </w:rPr>
-                          <w:t>,</w:t>
-                        </w:r>
-                        <w:r>
-                          <w:rPr>
-                            <w:rFonts w:ascii="Raleway SemiBold" w:hAnsi="Raleway SemiBold" w:cstheme="minorBidi"/>
-                            <w:i/>
-                            <w:iCs/>
-                            <w:color w:val="404040" w:themeColor="text1" w:themeTint="BF"/>
-                            <w:kern w:val="24"/>
-                            <w:sz w:val="22"/>
-                            <w:szCs w:val="22"/>
-                          </w:rPr>
-                          <w:t xml:space="preserve"> Computer Programming &amp; Analysis</w:t>
-                        </w:r>
-                      </w:p>
-                      <w:p>
-                        <w:pPr>
-                          <w:pStyle w:val="NormalWeb"/>
-                          <w:spacing w:before="0" w:beforeAutospacing="0" w:after="0" w:afterAutospacing="0"/>
-                          <w:rPr>
-                            <w:sz w:val="28"/>
-                            <w:szCs w:val="28"/>
-                          </w:rPr>
-                        </w:pPr>
-                        <w:r>
-                          <w:rPr>
-                            <w:rFonts w:cstheme="minorBidi"/>
-                            <w:color w:val="404040" w:themeColor="text1" w:themeTint="BF"/>
-                            <w:kern w:val="24"/>
-                          </w:rPr>
-                          <w:t>201</w:t>
-                        </w:r>
-                        <w:r>
-                          <w:rPr>
-                            <w:rFonts w:cstheme="minorBidi"/>
-                            <w:color w:val="404040" w:themeColor="text1" w:themeTint="BF"/>
-                            <w:kern w:val="24"/>
-                          </w:rPr>
-                          <w:t>9</w:t>
-                        </w:r>
-                        <w:r>
-                          <w:rPr>
-                            <w:rFonts w:cstheme="minorBidi"/>
-                            <w:color w:val="404040" w:themeColor="text1" w:themeTint="BF"/>
-                            <w:kern w:val="24"/>
-                          </w:rPr>
-                          <w:t>-202</w:t>
-                        </w:r>
-                        <w:r>
-                          <w:rPr>
-                            <w:rFonts w:cstheme="minorBidi"/>
-                            <w:color w:val="404040" w:themeColor="text1" w:themeTint="BF"/>
-                            <w:kern w:val="24"/>
-                          </w:rPr>
-                          <w:t>2</w:t>
-                        </w:r>
-                      </w:p>
-                    </w:txbxContent>
-                  </v:textbox>
-                </v:shape>
-                <v:rect id="Education Border" o:spid="_x0000_s1048" style="position:absolute;left:973;top:3386;width:36710;height:95;visibility:visible;mso-wrap-style:square;v-text-anchor:top" o:gfxdata="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" fillcolor="#404040 [2429]" stroked="f"/>
-                <v:shape id="Education Header" o:spid="_x0000_s1049" type="#_x0000_t202" style="position:absolute;width:15261;height:3301;visibility:visible;mso-wrap-style:square;v-text-anchor:top" o:gfxdata="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" filled="f" stroked="f">
-                  <v:textbox style="mso-fit-shape-to-text:t">
-                    <w:txbxContent>
-                      <w:p>
-                        <w:pPr>
-                          <w:pStyle w:val="NormalWeb"/>
-                          <w:spacing w:before="0" w:beforeAutospacing="0" w:after="0" w:afterAutospacing="0"/>
-                        </w:pPr>
-                        <w:r>
-                          <w:rPr>
-                            <w:rFonts w:ascii="Raleway SemiBold" w:hAnsi="Raleway SemiBold" w:cstheme="minorBidi"/>
-                            <w:color w:val="404040" w:themeColor="text1" w:themeTint="BF"/>
-                            <w:kern w:val="24"/>
-                            <w:sz w:val="32"/>
-                            <w:szCs w:val="32"/>
-                          </w:rPr>
-                          <w:t>E</w:t>
-                        </w:r>
-                        <w:r>
-                          <w:rPr>
-                            <w:rFonts w:ascii="Raleway SemiBold" w:hAnsi="Raleway SemiBold" w:cstheme="minorBidi"/>
-                            <w:color w:val="404040" w:themeColor="text1" w:themeTint="BF"/>
-                            <w:kern w:val="24"/>
-                            <w:sz w:val="32"/>
-                            <w:szCs w:val="32"/>
-                          </w:rPr>
-                          <w:t>ducation</w:t>
                         </w:r>
                       </w:p>
                     </w:txbxContent>
@@ -5819,8 +5578,9 @@
                                   <w:szCs w:val="40"/>
                                   <w:lang w:val="en-CA"/>
                                 </w:rPr>
-                                <w:t>Franklin Binn</w:t>
-                              </w:r>
+                                <w:t xml:space="preserve">Franklin </w:t>
+                              </w:r>
+                              <w:proofErr w:type="spellStart"/>
                               <w:r>
                                 <w:rPr>
                                   <w:rFonts w:cstheme="minorBidi"/>
@@ -5829,8 +5589,19 @@
                                   <w:szCs w:val="40"/>
                                   <w:lang w:val="en-CA"/>
                                 </w:rPr>
+                                <w:t>Binn</w:t>
+                              </w:r>
+                              <w:r>
+                                <w:rPr>
+                                  <w:rFonts w:cstheme="minorBidi"/>
+                                  <w:kern w:val="24"/>
+                                  <w:sz w:val="40"/>
+                                  <w:szCs w:val="40"/>
+                                  <w:lang w:val="en-CA"/>
+                                </w:rPr>
                                 <w:t>s</w:t>
                               </w:r>
+                              <w:proofErr w:type="spellEnd"/>
                             </w:p>
                           </w:txbxContent>
                         </wps:txbx>
@@ -5984,10 +5755,10 @@
 </file>
 
 <file path=word/numbering.xml><?xml version="1.0" encoding="utf-8"?>
-<w:numbering xmlns:wpc="http://schemas.microsoft.com/office/word/2010/wordprocessingCanvas" xmlns:cx="http://schemas.microsoft.com/office/drawing/2014/chartex" xmlns:cx1="http://schemas.microsoft.com/office/drawing/2015/9/8/chartex" xmlns:cx2="http://schemas.microsoft.com/office/drawing/2015/10/21/chartex" xmlns:cx3="http://schemas.microsoft.com/office/drawing/2016/5/9/chartex" xmlns:cx4="http://schemas.microsoft.com/office/drawing/2016/5/10/chartex" xmlns:cx5="http://schemas.microsoft.com/office/drawing/2016/5/11/chartex" xmlns:cx6="http://schemas.microsoft.com/office/drawing/2016/5/12/chartex" xmlns:cx7="http://schemas.microsoft.com/office/drawing/2016/5/13/chartex" xmlns:cx8="http://schemas.microsoft.com/office/drawing/2016/5/14/chartex" xmlns:mc="http://schemas.openxmlformats.org/markup-compatibility/2006" xmlns:aink="http://schemas.microsoft.com/office/drawing/2016/ink" xmlns:am3d="http://schemas.microsoft.com/office/drawing/2017/model3d" xmlns:o="urn:schemas-microsoft-com:office:office" xmlns:r="http://schemas.openxmlformats.org/officeDocument/2006/relationships" xmlns:m="http://schemas.openxmlformats.org/officeDocument/2006/math" xmlns:v="urn:schemas-microsoft-com:vml" xmlns:wp14="http://schemas.microsoft.com/office/word/2010/wordprocessingDrawing" xmlns:wp="http://schemas.openxmlformats.org/drawingml/2006/wordprocessingDrawing" xmlns:w10="urn:schemas-microsoft-com:office:word" xmlns:w="http://schemas.openxmlformats.org/wordprocessingml/2006/main" xmlns:w14="http://schemas.microsoft.com/office/word/2010/wordml" xmlns:w15="http://schemas.microsoft.com/office/word/2012/wordml" xmlns:w16cex="http://schemas.microsoft.com/office/word/2018/wordml/cex" xmlns:w16cid="http://schemas.microsoft.com/office/word/2016/wordml/cid" xmlns:w16="http://schemas.microsoft.com/office/word/2018/wordml" xmlns:w16se="http://schemas.microsoft.com/office/word/2015/wordml/symex" xmlns:wpg="http://schemas.microsoft.com/office/word/2010/wordprocessingGroup" xmlns:wpi="http://schemas.microsoft.com/office/word/2010/wordprocessingInk" xmlns:wne="http://schemas.microsoft.com/office/word/2006/wordml" xmlns:wps="http://schemas.microsoft.com/office/word/2010/wordprocessingShape" mc:Ignorable="w14 w15 w16se w16cid w16 w16cex wp14">
+<w:numbering xmlns:wpc="http://schemas.microsoft.com/office/word/2010/wordprocessingCanvas" xmlns:cx="http://schemas.microsoft.com/office/drawing/2014/chartex" xmlns:cx1="http://schemas.microsoft.com/office/drawing/2015/9/8/chartex" xmlns:cx2="http://schemas.microsoft.com/office/drawing/2015/10/21/chartex" xmlns:cx3="http://schemas.microsoft.com/office/drawing/2016/5/9/chartex" xmlns:cx4="http://schemas.microsoft.com/office/drawing/2016/5/10/chartex" xmlns:cx5="http://schemas.microsoft.com/office/drawing/2016/5/11/chartex" xmlns:cx6="http://schemas.microsoft.com/office/drawing/2016/5/12/chartex" xmlns:cx7="http://schemas.microsoft.com/office/drawing/2016/5/13/chartex" xmlns:cx8="http://schemas.microsoft.com/office/drawing/2016/5/14/chartex" xmlns:mc="http://schemas.openxmlformats.org/markup-compatibility/2006" xmlns:aink="http://schemas.microsoft.com/office/drawing/2016/ink" xmlns:am3d="http://schemas.microsoft.com/office/drawing/2017/model3d" xmlns:o="urn:schemas-microsoft-com:office:office" xmlns:r="http://schemas.openxmlformats.org/officeDocument/2006/relationships" xmlns:m="http://schemas.openxmlformats.org/officeDocument/2006/math" xmlns:v="urn:schemas-microsoft-com:vml" xmlns:wp14="http://schemas.microsoft.com/office/word/2010/wordprocessingDrawing" xmlns:wp="http://schemas.openxmlformats.org/drawingml/2006/wordprocessingDrawing" xmlns:w10="urn:schemas-microsoft-com:office:word" xmlns:w="http://schemas.openxmlformats.org/wordprocessingml/2006/main" xmlns:w14="http://schemas.microsoft.com/office/word/2010/wordml" xmlns:w15="http://schemas.microsoft.com/office/word/2012/wordml" xmlns:w16cex="http://schemas.microsoft.com/office/word/2018/wordml/cex" xmlns:w16cid="http://schemas.microsoft.com/office/word/2016/wordml/cid" xmlns:w16="http://schemas.microsoft.com/office/word/2018/wordml" xmlns:w16sdtdh="http://schemas.microsoft.com/office/word/2020/wordml/sdtdatahash" xmlns:w16se="http://schemas.microsoft.com/office/word/2015/wordml/symex" xmlns:wpg="http://schemas.microsoft.com/office/word/2010/wordprocessingGroup" xmlns:wpi="http://schemas.microsoft.com/office/word/2010/wordprocessingInk" xmlns:wne="http://schemas.microsoft.com/office/word/2006/wordml" xmlns:wps="http://schemas.microsoft.com/office/word/2010/wordprocessingShape" mc:Ignorable="w14 w15 w16se w16cid w16 w16cex w16sdtdh wp14">
   <w:numPicBullet w:numPicBulletId="0">
     <w:pict>
-      <v:shapetype w14:anchorId="0308C49F" id="_x0000_t75" coordsize="21600,21600" o:spt="75" o:preferrelative="t" path="m@4@5l@4@11@9@11@9@5xe" filled="f" stroked="f">
+      <v:shapetype w14:anchorId="128E4B14" id="_x0000_t75" coordsize="21600,21600" o:spt="75" o:preferrelative="t" path="m@4@5l@4@11@9@11@9@5xe" filled="f" stroked="f">
         <v:stroke joinstyle="miter"/>
         <v:formulas>
           <v:f eqn="if lineDrawn pixelLineWidth 0"/>
@@ -6006,7 +5777,7 @@
         <v:path o:extrusionok="f" gradientshapeok="t" o:connecttype="rect"/>
         <o:lock v:ext="edit" aspectratio="t"/>
       </v:shapetype>
-      <v:shape id="_x0000_i1062" type="#_x0000_t75" alt="Envelope with solid fill" style="width:13.9pt;height:10.1pt;visibility:visible" o:gfxdata="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" o:bullet="t">
+      <v:shape id="_x0000_i1082" type="#_x0000_t75" alt="Envelope with solid fill" style="width:13.9pt;height:10.1pt;visibility:visible" o:gfxdata="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" o:bullet="t">
         <v:imagedata r:id="rId1" o:title="" croptop="-12329f" cropbottom="-11031f"/>
       </v:shape>
     </w:pict>
@@ -6247,7 +6018,7 @@
 </file>
 
 <file path=word/styles.xml><?xml version="1.0" encoding="utf-8"?>
-<w:styles xmlns:mc="http://schemas.openxmlformats.org/markup-compatibility/2006" xmlns:r="http://schemas.openxmlformats.org/officeDocument/2006/relationships" xmlns:w="http://schemas.openxmlformats.org/wordprocessingml/2006/main" xmlns:w14="http://schemas.microsoft.com/office/word/2010/wordml" xmlns:w15="http://schemas.microsoft.com/office/word/2012/wordml" xmlns:w16cex="http://schemas.microsoft.com/office/word/2018/wordml/cex" xmlns:w16cid="http://schemas.microsoft.com/office/word/2016/wordml/cid" xmlns:w16="http://schemas.microsoft.com/office/word/2018/wordml" xmlns:w16se="http://schemas.microsoft.com/office/word/2015/wordml/symex" mc:Ignorable="w14 w15 w16se w16cid w16 w16cex">
+<w:styles xmlns:mc="http://schemas.openxmlformats.org/markup-compatibility/2006" xmlns:r="http://schemas.openxmlformats.org/officeDocument/2006/relationships" xmlns:w="http://schemas.openxmlformats.org/wordprocessingml/2006/main" xmlns:w14="http://schemas.microsoft.com/office/word/2010/wordml" xmlns:w15="http://schemas.microsoft.com/office/word/2012/wordml" xmlns:w16cex="http://schemas.microsoft.com/office/word/2018/wordml/cex" xmlns:w16cid="http://schemas.microsoft.com/office/word/2016/wordml/cid" xmlns:w16="http://schemas.microsoft.com/office/word/2018/wordml" xmlns:w16sdtdh="http://schemas.microsoft.com/office/word/2020/wordml/sdtdatahash" xmlns:w16se="http://schemas.microsoft.com/office/word/2015/wordml/symex" mc:Ignorable="w14 w15 w16se w16cid w16 w16cex w16sdtdh">
   <w:docDefaults>
     <w:rPrDefault>
       <w:rPr>

</xml_diff>